<commit_message>
Pflichtenheft und Bild des Datenbankkonzeptes
</commit_message>
<xml_diff>
--- a/Buchausstellung Analyse.docx
+++ b/Buchausstellung Analyse.docx
@@ -13,7 +13,10 @@
           <w:szCs w:val="48"/>
         </w:rPr>
       </w:pPr>
-      <w:r>
+    </w:p>
+    <w:p>
+      <w:pPr>
+        <w:jc w:val="center"/>
         <w:rPr>
           <w:rFonts w:ascii="Arial" w:hAnsi="Arial"/>
           <w:b/>
@@ -21,8 +24,7 @@
           <w:sz w:val="48"/>
           <w:szCs w:val="48"/>
         </w:rPr>
-        <w:t>BAVS</w:t>
-      </w:r>
+      </w:pPr>
     </w:p>
     <w:p>
       <w:pPr>
@@ -43,9 +45,12 @@
           <w:sz w:val="48"/>
           <w:szCs w:val="48"/>
         </w:rPr>
-        <w:t>Buchausstellung</w:t>
-      </w:r>
-      <w:r>
+        <w:t>BAVS</w:t>
+      </w:r>
+    </w:p>
+    <w:p>
+      <w:pPr>
+        <w:jc w:val="center"/>
         <w:rPr>
           <w:rFonts w:ascii="Arial" w:hAnsi="Arial"/>
           <w:b/>
@@ -53,131 +58,166 @@
           <w:sz w:val="48"/>
           <w:szCs w:val="48"/>
         </w:rPr>
-        <w:t>s-Verwaltungs-Software</w:t>
-      </w:r>
-    </w:p>
-    <w:p>
-      <w:pPr>
-        <w:jc w:val="center"/>
-        <w:rPr>
-          <w:rFonts w:ascii="Arial" w:hAnsi="Arial"/>
-        </w:rPr>
-      </w:pPr>
-    </w:p>
-    <w:p>
-      <w:pPr>
-        <w:jc w:val="center"/>
-        <w:rPr>
-          <w:rFonts w:ascii="Arial" w:hAnsi="Arial"/>
-        </w:rPr>
-      </w:pPr>
-    </w:p>
-    <w:p>
-      <w:pPr>
-        <w:jc w:val="center"/>
-        <w:rPr>
-          <w:rFonts w:ascii="Arial" w:hAnsi="Arial"/>
-        </w:rPr>
-      </w:pPr>
-      <w:r>
-        <w:rPr>
-          <w:rFonts w:ascii="Arial" w:hAnsi="Arial"/>
-        </w:rPr>
-        <w:t>Projekt WIFI OÖ GmbH 2021</w:t>
-      </w:r>
-    </w:p>
-    <w:p>
-      <w:pPr>
-        <w:jc w:val="center"/>
-        <w:rPr>
-          <w:rFonts w:ascii="Arial" w:hAnsi="Arial"/>
-        </w:rPr>
-      </w:pPr>
-    </w:p>
-    <w:p>
-      <w:pPr>
-        <w:jc w:val="center"/>
-        <w:rPr>
-          <w:rFonts w:ascii="Arial" w:hAnsi="Arial"/>
-        </w:rPr>
-      </w:pPr>
-    </w:p>
-    <w:p>
-      <w:pPr>
-        <w:jc w:val="center"/>
-        <w:rPr>
-          <w:rFonts w:ascii="Arial" w:hAnsi="Arial"/>
-        </w:rPr>
-      </w:pPr>
-      <w:r>
-        <w:rPr>
-          <w:rFonts w:ascii="Arial" w:hAnsi="Arial"/>
-        </w:rPr>
-        <w:t>Peter Humer &amp; Daniel Kasper</w:t>
-      </w:r>
-    </w:p>
-    <w:p>
-      <w:pPr>
-        <w:jc w:val="center"/>
-        <w:rPr>
-          <w:rFonts w:ascii="Arial" w:hAnsi="Arial"/>
-        </w:rPr>
-      </w:pPr>
-    </w:p>
-    <w:p>
-      <w:pPr>
-        <w:jc w:val="center"/>
-        <w:rPr>
-          <w:rFonts w:ascii="Arial" w:hAnsi="Arial"/>
-        </w:rPr>
-      </w:pPr>
-    </w:p>
-    <w:p>
-      <w:pPr>
+      </w:pPr>
+      <w:r>
         <w:rPr>
           <w:rFonts w:ascii="Arial" w:hAnsi="Arial"/>
           <w:b/>
           <w:bCs/>
-          <w:sz w:val="36"/>
-          <w:szCs w:val="36"/>
-        </w:rPr>
-      </w:pPr>
+          <w:sz w:val="48"/>
+          <w:szCs w:val="48"/>
+        </w:rPr>
+        <w:t>Buchausstellung</w:t>
+      </w:r>
       <w:r>
         <w:rPr>
           <w:rFonts w:ascii="Arial" w:hAnsi="Arial"/>
           <w:b/>
           <w:bCs/>
-          <w:sz w:val="36"/>
-          <w:szCs w:val="36"/>
-        </w:rPr>
-        <w:t>Pflichtenheft</w:t>
-      </w:r>
-    </w:p>
-    <w:p>
-      <w:pPr>
+          <w:sz w:val="48"/>
+          <w:szCs w:val="48"/>
+        </w:rPr>
+        <w:t>s-Verwaltungs-Software</w:t>
+      </w:r>
+    </w:p>
+    <w:p>
+      <w:pPr>
+        <w:jc w:val="center"/>
+        <w:rPr>
+          <w:rFonts w:ascii="Arial" w:hAnsi="Arial"/>
+        </w:rPr>
+      </w:pPr>
+    </w:p>
+    <w:p>
+      <w:pPr>
+        <w:jc w:val="center"/>
+        <w:rPr>
+          <w:rFonts w:ascii="Arial" w:hAnsi="Arial"/>
+        </w:rPr>
+      </w:pPr>
+    </w:p>
+    <w:p>
+      <w:pPr>
+        <w:jc w:val="center"/>
+        <w:rPr>
+          <w:rFonts w:ascii="Arial" w:hAnsi="Arial"/>
+        </w:rPr>
+      </w:pPr>
+    </w:p>
+    <w:p>
+      <w:pPr>
+        <w:jc w:val="center"/>
+        <w:rPr>
+          <w:rFonts w:ascii="Arial" w:hAnsi="Arial"/>
+        </w:rPr>
+      </w:pPr>
+    </w:p>
+    <w:p>
+      <w:pPr>
+        <w:jc w:val="center"/>
+        <w:rPr>
+          <w:rFonts w:ascii="Arial" w:hAnsi="Arial"/>
+        </w:rPr>
+      </w:pPr>
+    </w:p>
+    <w:p>
+      <w:pPr>
+        <w:jc w:val="center"/>
+        <w:rPr>
+          <w:rFonts w:ascii="Arial" w:hAnsi="Arial"/>
+        </w:rPr>
+      </w:pPr>
+      <w:r>
+        <w:rPr>
+          <w:rFonts w:ascii="Arial" w:hAnsi="Arial"/>
+        </w:rPr>
+        <w:t>Projekt WIFI OÖ GmbH 2021</w:t>
+      </w:r>
+    </w:p>
+    <w:p>
+      <w:pPr>
+        <w:jc w:val="center"/>
+        <w:rPr>
+          <w:rFonts w:ascii="Arial" w:hAnsi="Arial"/>
+        </w:rPr>
+      </w:pPr>
+    </w:p>
+    <w:p>
+      <w:pPr>
+        <w:jc w:val="center"/>
+        <w:rPr>
+          <w:rFonts w:ascii="Arial" w:hAnsi="Arial"/>
+        </w:rPr>
+      </w:pPr>
+    </w:p>
+    <w:p>
+      <w:pPr>
+        <w:jc w:val="center"/>
+        <w:rPr>
+          <w:rFonts w:ascii="Arial" w:hAnsi="Arial"/>
+        </w:rPr>
+      </w:pPr>
+      <w:r>
+        <w:rPr>
+          <w:rFonts w:ascii="Arial" w:hAnsi="Arial"/>
+        </w:rPr>
+        <w:t>Peter Humer &amp; Daniel Kasper</w:t>
+      </w:r>
+    </w:p>
+    <w:p>
+      <w:pPr>
+        <w:jc w:val="center"/>
+        <w:rPr>
+          <w:rFonts w:ascii="Arial" w:hAnsi="Arial"/>
+        </w:rPr>
+      </w:pPr>
+    </w:p>
+    <w:p>
+      <w:pPr>
+        <w:jc w:val="center"/>
+        <w:rPr>
+          <w:rFonts w:ascii="Arial" w:hAnsi="Arial"/>
+        </w:rPr>
+      </w:pPr>
+    </w:p>
+    <w:p>
+      <w:pPr>
+        <w:jc w:val="center"/>
+        <w:rPr>
+          <w:rFonts w:ascii="Arial" w:hAnsi="Arial"/>
+        </w:rPr>
+      </w:pPr>
+    </w:p>
+    <w:p>
+      <w:pPr>
+        <w:jc w:val="center"/>
         <w:rPr>
           <w:rFonts w:ascii="Arial" w:hAnsi="Arial"/>
           <w:b/>
           <w:bCs/>
-        </w:rPr>
-      </w:pPr>
-    </w:p>
-    <w:p>
-      <w:pPr>
+          <w:sz w:val="40"/>
+          <w:szCs w:val="40"/>
+        </w:rPr>
+      </w:pPr>
+      <w:r>
         <w:rPr>
           <w:rFonts w:ascii="Arial" w:hAnsi="Arial"/>
           <w:b/>
           <w:bCs/>
-        </w:rPr>
-      </w:pPr>
-      <w:r>
+          <w:sz w:val="40"/>
+          <w:szCs w:val="40"/>
+        </w:rPr>
+        <w:t>Pflichtenheft</w:t>
+      </w:r>
+    </w:p>
+    <w:p>
+      <w:pPr>
         <w:rPr>
           <w:rFonts w:ascii="Arial" w:hAnsi="Arial"/>
           <w:b/>
           <w:bCs/>
         </w:rPr>
-        <w:br w:type="page"/>
-      </w:r>
+      </w:pPr>
     </w:p>
     <w:p>
       <w:pPr>
@@ -193,22 +233,575 @@
           <w:b/>
           <w:bCs/>
         </w:rPr>
-        <w:lastRenderedPageBreak/>
-        <w:t>1. Benutzer:</w:t>
-      </w:r>
-    </w:p>
-    <w:p>
-      <w:pPr>
-        <w:rPr>
-          <w:rFonts w:ascii="Arial" w:hAnsi="Arial"/>
+        <w:br w:type="page"/>
+      </w:r>
+    </w:p>
+    <w:sdt>
+      <w:sdtPr>
+        <w:rPr>
+          <w:lang w:val="de-DE"/>
+        </w:rPr>
+        <w:id w:val="1819066955"/>
+        <w:docPartObj>
+          <w:docPartGallery w:val="Table of Contents"/>
+          <w:docPartUnique/>
+        </w:docPartObj>
+      </w:sdtPr>
+      <w:sdtEndPr>
+        <w:rPr>
+          <w:rFonts w:ascii="Liberation Serif" w:eastAsia="NSimSun" w:hAnsi="Liberation Serif" w:cs="Lucida Sans"/>
           <w:b/>
           <w:bCs/>
-        </w:rPr>
-      </w:pPr>
-    </w:p>
-    <w:p>
-      <w:pPr>
-        <w:jc w:val="center"/>
+          <w:color w:val="auto"/>
+          <w:kern w:val="3"/>
+          <w:sz w:val="24"/>
+          <w:szCs w:val="24"/>
+          <w:lang w:eastAsia="zh-CN" w:bidi="hi-IN"/>
+        </w:rPr>
+      </w:sdtEndPr>
+      <w:sdtContent>
+        <w:p>
+          <w:pPr>
+            <w:pStyle w:val="Inhaltsverzeichnisberschrift"/>
+            <w:rPr>
+              <w:rStyle w:val="berschrift2Zchn"/>
+              <w:color w:val="auto"/>
+            </w:rPr>
+          </w:pPr>
+          <w:r>
+            <w:rPr>
+              <w:rStyle w:val="berschrift2Zchn"/>
+              <w:color w:val="auto"/>
+            </w:rPr>
+            <w:t>Inhalt</w:t>
+          </w:r>
+        </w:p>
+        <w:p>
+          <w:pPr>
+            <w:pStyle w:val="Verzeichnis2"/>
+            <w:tabs>
+              <w:tab w:val="right" w:leader="dot" w:pos="9628"/>
+            </w:tabs>
+            <w:rPr>
+              <w:rFonts w:ascii="Arial" w:eastAsiaTheme="minorEastAsia" w:hAnsi="Arial" w:cs="Arial"/>
+              <w:noProof/>
+              <w:kern w:val="0"/>
+              <w:sz w:val="22"/>
+              <w:szCs w:val="22"/>
+              <w:lang w:eastAsia="de-AT" w:bidi="ar-SA"/>
+            </w:rPr>
+          </w:pPr>
+          <w:r>
+            <w:rPr>
+              <w:rFonts w:ascii="Arial" w:hAnsi="Arial" w:cs="Arial"/>
+            </w:rPr>
+            <w:fldChar w:fldCharType="begin"/>
+          </w:r>
+          <w:r>
+            <w:rPr>
+              <w:rFonts w:ascii="Arial" w:hAnsi="Arial" w:cs="Arial"/>
+            </w:rPr>
+            <w:instrText xml:space="preserve"> TOC \o "1-3" \h \z \u </w:instrText>
+          </w:r>
+          <w:r>
+            <w:rPr>
+              <w:rFonts w:ascii="Arial" w:hAnsi="Arial" w:cs="Arial"/>
+            </w:rPr>
+            <w:fldChar w:fldCharType="separate"/>
+          </w:r>
+          <w:hyperlink w:anchor="_Toc75697857" w:history="1">
+            <w:r>
+              <w:rPr>
+                <w:rStyle w:val="Hyperlink"/>
+                <w:rFonts w:ascii="Arial" w:hAnsi="Arial" w:cs="Arial"/>
+                <w:noProof/>
+              </w:rPr>
+              <w:t>1. Benutzer</w:t>
+            </w:r>
+            <w:r>
+              <w:rPr>
+                <w:rFonts w:ascii="Arial" w:hAnsi="Arial" w:cs="Arial"/>
+                <w:noProof/>
+                <w:webHidden/>
+              </w:rPr>
+              <w:tab/>
+            </w:r>
+            <w:r>
+              <w:rPr>
+                <w:rFonts w:ascii="Arial" w:hAnsi="Arial" w:cs="Arial"/>
+                <w:noProof/>
+                <w:webHidden/>
+              </w:rPr>
+              <w:fldChar w:fldCharType="begin"/>
+            </w:r>
+            <w:r>
+              <w:rPr>
+                <w:rFonts w:ascii="Arial" w:hAnsi="Arial" w:cs="Arial"/>
+                <w:noProof/>
+                <w:webHidden/>
+              </w:rPr>
+              <w:instrText xml:space="preserve"> PAGEREF _Toc75697857 \h </w:instrText>
+            </w:r>
+            <w:r>
+              <w:rPr>
+                <w:rFonts w:ascii="Arial" w:hAnsi="Arial" w:cs="Arial"/>
+                <w:noProof/>
+                <w:webHidden/>
+              </w:rPr>
+            </w:r>
+            <w:r>
+              <w:rPr>
+                <w:rFonts w:ascii="Arial" w:hAnsi="Arial" w:cs="Arial"/>
+                <w:noProof/>
+                <w:webHidden/>
+              </w:rPr>
+              <w:fldChar w:fldCharType="separate"/>
+            </w:r>
+            <w:r>
+              <w:rPr>
+                <w:rFonts w:ascii="Arial" w:hAnsi="Arial" w:cs="Arial"/>
+                <w:noProof/>
+                <w:webHidden/>
+              </w:rPr>
+              <w:t>2</w:t>
+            </w:r>
+            <w:r>
+              <w:rPr>
+                <w:rFonts w:ascii="Arial" w:hAnsi="Arial" w:cs="Arial"/>
+                <w:noProof/>
+                <w:webHidden/>
+              </w:rPr>
+              <w:fldChar w:fldCharType="end"/>
+            </w:r>
+          </w:hyperlink>
+        </w:p>
+        <w:p>
+          <w:pPr>
+            <w:pStyle w:val="Verzeichnis2"/>
+            <w:tabs>
+              <w:tab w:val="right" w:leader="dot" w:pos="9628"/>
+            </w:tabs>
+            <w:rPr>
+              <w:rFonts w:ascii="Arial" w:eastAsiaTheme="minorEastAsia" w:hAnsi="Arial" w:cs="Arial"/>
+              <w:noProof/>
+              <w:kern w:val="0"/>
+              <w:sz w:val="22"/>
+              <w:szCs w:val="22"/>
+              <w:lang w:eastAsia="de-AT" w:bidi="ar-SA"/>
+            </w:rPr>
+          </w:pPr>
+          <w:hyperlink w:anchor="_Toc75697858" w:history="1">
+            <w:r>
+              <w:rPr>
+                <w:rStyle w:val="Hyperlink"/>
+                <w:rFonts w:ascii="Arial" w:hAnsi="Arial" w:cs="Arial"/>
+                <w:noProof/>
+              </w:rPr>
+              <w:t>2. Anwendungsfälle</w:t>
+            </w:r>
+            <w:r>
+              <w:rPr>
+                <w:rFonts w:ascii="Arial" w:hAnsi="Arial" w:cs="Arial"/>
+                <w:noProof/>
+                <w:webHidden/>
+              </w:rPr>
+              <w:tab/>
+            </w:r>
+            <w:r>
+              <w:rPr>
+                <w:rFonts w:ascii="Arial" w:hAnsi="Arial" w:cs="Arial"/>
+                <w:noProof/>
+                <w:webHidden/>
+              </w:rPr>
+              <w:fldChar w:fldCharType="begin"/>
+            </w:r>
+            <w:r>
+              <w:rPr>
+                <w:rFonts w:ascii="Arial" w:hAnsi="Arial" w:cs="Arial"/>
+                <w:noProof/>
+                <w:webHidden/>
+              </w:rPr>
+              <w:instrText xml:space="preserve"> PAGEREF _Toc75697858 \h </w:instrText>
+            </w:r>
+            <w:r>
+              <w:rPr>
+                <w:rFonts w:ascii="Arial" w:hAnsi="Arial" w:cs="Arial"/>
+                <w:noProof/>
+                <w:webHidden/>
+              </w:rPr>
+            </w:r>
+            <w:r>
+              <w:rPr>
+                <w:rFonts w:ascii="Arial" w:hAnsi="Arial" w:cs="Arial"/>
+                <w:noProof/>
+                <w:webHidden/>
+              </w:rPr>
+              <w:fldChar w:fldCharType="separate"/>
+            </w:r>
+            <w:r>
+              <w:rPr>
+                <w:rFonts w:ascii="Arial" w:hAnsi="Arial" w:cs="Arial"/>
+                <w:noProof/>
+                <w:webHidden/>
+              </w:rPr>
+              <w:t>2</w:t>
+            </w:r>
+            <w:r>
+              <w:rPr>
+                <w:rFonts w:ascii="Arial" w:hAnsi="Arial" w:cs="Arial"/>
+                <w:noProof/>
+                <w:webHidden/>
+              </w:rPr>
+              <w:fldChar w:fldCharType="end"/>
+            </w:r>
+          </w:hyperlink>
+        </w:p>
+        <w:p>
+          <w:pPr>
+            <w:pStyle w:val="Verzeichnis2"/>
+            <w:tabs>
+              <w:tab w:val="right" w:leader="dot" w:pos="9628"/>
+            </w:tabs>
+            <w:rPr>
+              <w:rFonts w:ascii="Arial" w:eastAsiaTheme="minorEastAsia" w:hAnsi="Arial" w:cs="Arial"/>
+              <w:noProof/>
+              <w:kern w:val="0"/>
+              <w:sz w:val="22"/>
+              <w:szCs w:val="22"/>
+              <w:lang w:eastAsia="de-AT" w:bidi="ar-SA"/>
+            </w:rPr>
+          </w:pPr>
+          <w:hyperlink w:anchor="_Toc75697859" w:history="1">
+            <w:r>
+              <w:rPr>
+                <w:rStyle w:val="Hyperlink"/>
+                <w:rFonts w:ascii="Arial" w:hAnsi="Arial" w:cs="Arial"/>
+                <w:noProof/>
+              </w:rPr>
+              <w:t>3. Szenarien je Anwendungsfall</w:t>
+            </w:r>
+            <w:r>
+              <w:rPr>
+                <w:rFonts w:ascii="Arial" w:hAnsi="Arial" w:cs="Arial"/>
+                <w:noProof/>
+                <w:webHidden/>
+              </w:rPr>
+              <w:tab/>
+            </w:r>
+            <w:r>
+              <w:rPr>
+                <w:rFonts w:ascii="Arial" w:hAnsi="Arial" w:cs="Arial"/>
+                <w:noProof/>
+                <w:webHidden/>
+              </w:rPr>
+              <w:fldChar w:fldCharType="begin"/>
+            </w:r>
+            <w:r>
+              <w:rPr>
+                <w:rFonts w:ascii="Arial" w:hAnsi="Arial" w:cs="Arial"/>
+                <w:noProof/>
+                <w:webHidden/>
+              </w:rPr>
+              <w:instrText xml:space="preserve"> PAGEREF _Toc75697859 \h </w:instrText>
+            </w:r>
+            <w:r>
+              <w:rPr>
+                <w:rFonts w:ascii="Arial" w:hAnsi="Arial" w:cs="Arial"/>
+                <w:noProof/>
+                <w:webHidden/>
+              </w:rPr>
+            </w:r>
+            <w:r>
+              <w:rPr>
+                <w:rFonts w:ascii="Arial" w:hAnsi="Arial" w:cs="Arial"/>
+                <w:noProof/>
+                <w:webHidden/>
+              </w:rPr>
+              <w:fldChar w:fldCharType="separate"/>
+            </w:r>
+            <w:r>
+              <w:rPr>
+                <w:rFonts w:ascii="Arial" w:hAnsi="Arial" w:cs="Arial"/>
+                <w:noProof/>
+                <w:webHidden/>
+              </w:rPr>
+              <w:t>3</w:t>
+            </w:r>
+            <w:r>
+              <w:rPr>
+                <w:rFonts w:ascii="Arial" w:hAnsi="Arial" w:cs="Arial"/>
+                <w:noProof/>
+                <w:webHidden/>
+              </w:rPr>
+              <w:fldChar w:fldCharType="end"/>
+            </w:r>
+          </w:hyperlink>
+        </w:p>
+        <w:p>
+          <w:pPr>
+            <w:pStyle w:val="Verzeichnis2"/>
+            <w:tabs>
+              <w:tab w:val="right" w:leader="dot" w:pos="9628"/>
+            </w:tabs>
+            <w:rPr>
+              <w:rFonts w:ascii="Arial" w:eastAsiaTheme="minorEastAsia" w:hAnsi="Arial" w:cs="Arial"/>
+              <w:noProof/>
+              <w:kern w:val="0"/>
+              <w:sz w:val="22"/>
+              <w:szCs w:val="22"/>
+              <w:lang w:eastAsia="de-AT" w:bidi="ar-SA"/>
+            </w:rPr>
+          </w:pPr>
+          <w:hyperlink w:anchor="_Toc75697860" w:history="1">
+            <w:r>
+              <w:rPr>
+                <w:rStyle w:val="Hyperlink"/>
+                <w:rFonts w:ascii="Arial" w:hAnsi="Arial" w:cs="Arial"/>
+                <w:noProof/>
+              </w:rPr>
+              <w:t>4. Das Ablaufdiagramm</w:t>
+            </w:r>
+            <w:r>
+              <w:rPr>
+                <w:rFonts w:ascii="Arial" w:hAnsi="Arial" w:cs="Arial"/>
+                <w:noProof/>
+                <w:webHidden/>
+              </w:rPr>
+              <w:tab/>
+            </w:r>
+            <w:r>
+              <w:rPr>
+                <w:rFonts w:ascii="Arial" w:hAnsi="Arial" w:cs="Arial"/>
+                <w:noProof/>
+                <w:webHidden/>
+              </w:rPr>
+              <w:fldChar w:fldCharType="begin"/>
+            </w:r>
+            <w:r>
+              <w:rPr>
+                <w:rFonts w:ascii="Arial" w:hAnsi="Arial" w:cs="Arial"/>
+                <w:noProof/>
+                <w:webHidden/>
+              </w:rPr>
+              <w:instrText xml:space="preserve"> PAGEREF _Toc75697860 \h </w:instrText>
+            </w:r>
+            <w:r>
+              <w:rPr>
+                <w:rFonts w:ascii="Arial" w:hAnsi="Arial" w:cs="Arial"/>
+                <w:noProof/>
+                <w:webHidden/>
+              </w:rPr>
+            </w:r>
+            <w:r>
+              <w:rPr>
+                <w:rFonts w:ascii="Arial" w:hAnsi="Arial" w:cs="Arial"/>
+                <w:noProof/>
+                <w:webHidden/>
+              </w:rPr>
+              <w:fldChar w:fldCharType="separate"/>
+            </w:r>
+            <w:r>
+              <w:rPr>
+                <w:rFonts w:ascii="Arial" w:hAnsi="Arial" w:cs="Arial"/>
+                <w:noProof/>
+                <w:webHidden/>
+              </w:rPr>
+              <w:t>4</w:t>
+            </w:r>
+            <w:r>
+              <w:rPr>
+                <w:rFonts w:ascii="Arial" w:hAnsi="Arial" w:cs="Arial"/>
+                <w:noProof/>
+                <w:webHidden/>
+              </w:rPr>
+              <w:fldChar w:fldCharType="end"/>
+            </w:r>
+          </w:hyperlink>
+        </w:p>
+        <w:p>
+          <w:pPr>
+            <w:pStyle w:val="Verzeichnis2"/>
+            <w:tabs>
+              <w:tab w:val="right" w:leader="dot" w:pos="9628"/>
+            </w:tabs>
+            <w:rPr>
+              <w:rFonts w:ascii="Arial" w:eastAsiaTheme="minorEastAsia" w:hAnsi="Arial" w:cs="Arial"/>
+              <w:noProof/>
+              <w:kern w:val="0"/>
+              <w:sz w:val="22"/>
+              <w:szCs w:val="22"/>
+              <w:lang w:eastAsia="de-AT" w:bidi="ar-SA"/>
+            </w:rPr>
+          </w:pPr>
+          <w:hyperlink w:anchor="_Toc75697861" w:history="1">
+            <w:r>
+              <w:rPr>
+                <w:rStyle w:val="Hyperlink"/>
+                <w:rFonts w:ascii="Arial" w:hAnsi="Arial" w:cs="Arial"/>
+                <w:noProof/>
+              </w:rPr>
+              <w:t>5. Prototyp der Oberfläche</w:t>
+            </w:r>
+            <w:r>
+              <w:rPr>
+                <w:rFonts w:ascii="Arial" w:hAnsi="Arial" w:cs="Arial"/>
+                <w:noProof/>
+                <w:webHidden/>
+              </w:rPr>
+              <w:tab/>
+            </w:r>
+            <w:r>
+              <w:rPr>
+                <w:rFonts w:ascii="Arial" w:hAnsi="Arial" w:cs="Arial"/>
+                <w:noProof/>
+                <w:webHidden/>
+              </w:rPr>
+              <w:fldChar w:fldCharType="begin"/>
+            </w:r>
+            <w:r>
+              <w:rPr>
+                <w:rFonts w:ascii="Arial" w:hAnsi="Arial" w:cs="Arial"/>
+                <w:noProof/>
+                <w:webHidden/>
+              </w:rPr>
+              <w:instrText xml:space="preserve"> PAGEREF _Toc75697861 \h </w:instrText>
+            </w:r>
+            <w:r>
+              <w:rPr>
+                <w:rFonts w:ascii="Arial" w:hAnsi="Arial" w:cs="Arial"/>
+                <w:noProof/>
+                <w:webHidden/>
+              </w:rPr>
+            </w:r>
+            <w:r>
+              <w:rPr>
+                <w:rFonts w:ascii="Arial" w:hAnsi="Arial" w:cs="Arial"/>
+                <w:noProof/>
+                <w:webHidden/>
+              </w:rPr>
+              <w:fldChar w:fldCharType="separate"/>
+            </w:r>
+            <w:r>
+              <w:rPr>
+                <w:rFonts w:ascii="Arial" w:hAnsi="Arial" w:cs="Arial"/>
+                <w:noProof/>
+                <w:webHidden/>
+              </w:rPr>
+              <w:t>6</w:t>
+            </w:r>
+            <w:r>
+              <w:rPr>
+                <w:rFonts w:ascii="Arial" w:hAnsi="Arial" w:cs="Arial"/>
+                <w:noProof/>
+                <w:webHidden/>
+              </w:rPr>
+              <w:fldChar w:fldCharType="end"/>
+            </w:r>
+          </w:hyperlink>
+        </w:p>
+        <w:p>
+          <w:pPr>
+            <w:pStyle w:val="Verzeichnis2"/>
+            <w:tabs>
+              <w:tab w:val="right" w:leader="dot" w:pos="9628"/>
+            </w:tabs>
+            <w:rPr>
+              <w:rFonts w:ascii="Arial" w:eastAsiaTheme="minorEastAsia" w:hAnsi="Arial" w:cs="Arial"/>
+              <w:noProof/>
+              <w:kern w:val="0"/>
+              <w:sz w:val="22"/>
+              <w:szCs w:val="22"/>
+              <w:lang w:eastAsia="de-AT" w:bidi="ar-SA"/>
+            </w:rPr>
+          </w:pPr>
+          <w:hyperlink w:anchor="_Toc75697862" w:history="1">
+            <w:r>
+              <w:rPr>
+                <w:rStyle w:val="Hyperlink"/>
+                <w:rFonts w:ascii="Arial" w:hAnsi="Arial" w:cs="Arial"/>
+                <w:noProof/>
+              </w:rPr>
+              <w:t>6. Struktur der Datenbank</w:t>
+            </w:r>
+            <w:r>
+              <w:rPr>
+                <w:rFonts w:ascii="Arial" w:hAnsi="Arial" w:cs="Arial"/>
+                <w:noProof/>
+                <w:webHidden/>
+              </w:rPr>
+              <w:tab/>
+            </w:r>
+            <w:r>
+              <w:rPr>
+                <w:rFonts w:ascii="Arial" w:hAnsi="Arial" w:cs="Arial"/>
+                <w:noProof/>
+                <w:webHidden/>
+              </w:rPr>
+              <w:fldChar w:fldCharType="begin"/>
+            </w:r>
+            <w:r>
+              <w:rPr>
+                <w:rFonts w:ascii="Arial" w:hAnsi="Arial" w:cs="Arial"/>
+                <w:noProof/>
+                <w:webHidden/>
+              </w:rPr>
+              <w:instrText xml:space="preserve"> PAGEREF _Toc75697862 \h </w:instrText>
+            </w:r>
+            <w:r>
+              <w:rPr>
+                <w:rFonts w:ascii="Arial" w:hAnsi="Arial" w:cs="Arial"/>
+                <w:noProof/>
+                <w:webHidden/>
+              </w:rPr>
+            </w:r>
+            <w:r>
+              <w:rPr>
+                <w:rFonts w:ascii="Arial" w:hAnsi="Arial" w:cs="Arial"/>
+                <w:noProof/>
+                <w:webHidden/>
+              </w:rPr>
+              <w:fldChar w:fldCharType="separate"/>
+            </w:r>
+            <w:r>
+              <w:rPr>
+                <w:rFonts w:ascii="Arial" w:hAnsi="Arial" w:cs="Arial"/>
+                <w:noProof/>
+                <w:webHidden/>
+              </w:rPr>
+              <w:t>7</w:t>
+            </w:r>
+            <w:r>
+              <w:rPr>
+                <w:rFonts w:ascii="Arial" w:hAnsi="Arial" w:cs="Arial"/>
+                <w:noProof/>
+                <w:webHidden/>
+              </w:rPr>
+              <w:fldChar w:fldCharType="end"/>
+            </w:r>
+          </w:hyperlink>
+        </w:p>
+        <w:p>
+          <w:r>
+            <w:rPr>
+              <w:rFonts w:ascii="Arial" w:hAnsi="Arial" w:cs="Arial"/>
+              <w:b/>
+              <w:bCs/>
+              <w:lang w:val="de-DE"/>
+            </w:rPr>
+            <w:fldChar w:fldCharType="end"/>
+          </w:r>
+        </w:p>
+      </w:sdtContent>
+    </w:sdt>
+    <w:p>
+      <w:pPr>
+        <w:rPr>
+          <w:rFonts w:ascii="Arial" w:hAnsi="Arial"/>
+        </w:rPr>
+      </w:pPr>
+    </w:p>
+    <w:p>
+      <w:pPr>
         <w:rPr>
           <w:rFonts w:ascii="Arial" w:hAnsi="Arial"/>
           <w:b/>
@@ -220,6 +813,38 @@
           <w:rFonts w:ascii="Arial" w:hAnsi="Arial"/>
           <w:b/>
           <w:bCs/>
+        </w:rPr>
+        <w:br w:type="page"/>
+      </w:r>
+    </w:p>
+    <w:p>
+      <w:pPr>
+        <w:pStyle w:val="berschrift2"/>
+      </w:pPr>
+      <w:bookmarkStart w:id="0" w:name="_Toc75697857"/>
+      <w:r>
+        <w:lastRenderedPageBreak/>
+        <w:t>1. Benutzer</w:t>
+      </w:r>
+      <w:bookmarkEnd w:id="0"/>
+    </w:p>
+    <w:p>
+      <w:pPr>
+        <w:rPr>
+          <w:rFonts w:ascii="Arial" w:hAnsi="Arial"/>
+        </w:rPr>
+      </w:pPr>
+    </w:p>
+    <w:p>
+      <w:pPr>
+        <w:jc w:val="center"/>
+        <w:rPr>
+          <w:rFonts w:ascii="Arial" w:hAnsi="Arial"/>
+        </w:rPr>
+      </w:pPr>
+      <w:r>
+        <w:rPr>
+          <w:rFonts w:ascii="Arial" w:hAnsi="Arial"/>
           <w:noProof/>
         </w:rPr>
         <w:drawing>
@@ -244,7 +869,7 @@
                     <pic:cNvPicPr/>
                   </pic:nvPicPr>
                   <pic:blipFill>
-                    <a:blip r:embed="rId6">
+                    <a:blip r:embed="rId8">
                       <a:lum/>
                       <a:alphaModFix/>
                     </a:blip>
@@ -276,8 +901,6 @@
       <w:r>
         <w:rPr>
           <w:rFonts w:ascii="Arial" w:hAnsi="Arial"/>
-          <w:b/>
-          <w:bCs/>
         </w:rPr>
         <w:t>Veranstalter der Buchausstellung</w:t>
       </w:r>
@@ -286,43 +909,37 @@
       <w:pPr>
         <w:rPr>
           <w:rFonts w:ascii="Arial" w:hAnsi="Arial"/>
-          <w:b/>
-          <w:bCs/>
-        </w:rPr>
-      </w:pPr>
-    </w:p>
-    <w:p>
-      <w:pPr>
-        <w:rPr>
-          <w:rFonts w:ascii="Arial" w:hAnsi="Arial"/>
-          <w:b/>
-          <w:bCs/>
-        </w:rPr>
-      </w:pPr>
-      <w:r>
-        <w:rPr>
-          <w:rFonts w:ascii="Arial" w:hAnsi="Arial"/>
-          <w:b/>
-          <w:bCs/>
-        </w:rPr>
-        <w:t>2. Anwendungsfälle:</w:t>
-      </w:r>
-    </w:p>
-    <w:p>
-      <w:pPr>
-        <w:rPr>
-          <w:rFonts w:ascii="Arial" w:hAnsi="Arial"/>
-          <w:b/>
-          <w:bCs/>
-        </w:rPr>
-      </w:pPr>
-    </w:p>
-    <w:p>
-      <w:pPr>
-        <w:rPr>
-          <w:rFonts w:ascii="Arial" w:hAnsi="Arial"/>
-          <w:b/>
-          <w:bCs/>
+        </w:rPr>
+      </w:pPr>
+    </w:p>
+    <w:p>
+      <w:pPr>
+        <w:rPr>
+          <w:rFonts w:ascii="Arial" w:hAnsi="Arial"/>
+        </w:rPr>
+      </w:pPr>
+    </w:p>
+    <w:p>
+      <w:pPr>
+        <w:pStyle w:val="berschrift2"/>
+      </w:pPr>
+      <w:bookmarkStart w:id="1" w:name="_Toc75697858"/>
+      <w:r>
+        <w:t>2. Anwendungsfälle</w:t>
+      </w:r>
+      <w:bookmarkEnd w:id="1"/>
+    </w:p>
+    <w:p>
+      <w:pPr>
+        <w:rPr>
+          <w:rFonts w:ascii="Arial" w:hAnsi="Arial"/>
+        </w:rPr>
+      </w:pPr>
+    </w:p>
+    <w:p>
+      <w:pPr>
+        <w:rPr>
+          <w:rFonts w:ascii="Arial" w:hAnsi="Arial"/>
         </w:rPr>
       </w:pPr>
       <w:r>
@@ -354,7 +971,7 @@
                     <pic:cNvPicPr/>
                   </pic:nvPicPr>
                   <pic:blipFill>
-                    <a:blip r:embed="rId7">
+                    <a:blip r:embed="rId9">
                       <a:lum/>
                       <a:alphaModFix/>
                     </a:blip>
@@ -383,38 +1000,38 @@
       <w:pPr>
         <w:rPr>
           <w:rFonts w:ascii="Arial" w:hAnsi="Arial"/>
-          <w:b/>
-          <w:bCs/>
-        </w:rPr>
-      </w:pPr>
-    </w:p>
-    <w:p>
-      <w:pPr>
-        <w:rPr>
-          <w:rFonts w:ascii="Arial" w:hAnsi="Arial"/>
-          <w:b/>
-          <w:bCs/>
-        </w:rPr>
-      </w:pPr>
-    </w:p>
-    <w:p>
-      <w:pPr>
-        <w:pageBreakBefore/>
-        <w:rPr>
-          <w:rFonts w:ascii="Arial" w:hAnsi="Arial"/>
-          <w:b/>
-          <w:bCs/>
-        </w:rPr>
-      </w:pPr>
-      <w:r>
-        <w:rPr>
-          <w:rFonts w:ascii="Arial" w:hAnsi="Arial"/>
-          <w:b/>
-          <w:bCs/>
-        </w:rPr>
+        </w:rPr>
+      </w:pPr>
+    </w:p>
+    <w:p>
+      <w:pPr>
+        <w:rPr>
+          <w:rFonts w:ascii="Arial" w:hAnsi="Arial"/>
+        </w:rPr>
+      </w:pPr>
+    </w:p>
+    <w:p>
+      <w:pPr>
+        <w:rPr>
+          <w:rFonts w:ascii="Arial" w:eastAsiaTheme="majorEastAsia" w:hAnsi="Arial" w:cs="Mangal"/>
+          <w:sz w:val="28"/>
+          <w:szCs w:val="23"/>
+        </w:rPr>
+      </w:pPr>
+      <w:r>
+        <w:br w:type="page"/>
+      </w:r>
+    </w:p>
+    <w:p>
+      <w:pPr>
+        <w:pStyle w:val="berschrift2"/>
+      </w:pPr>
+      <w:bookmarkStart w:id="2" w:name="_Toc75697859"/>
+      <w:r>
         <w:lastRenderedPageBreak/>
         <w:t>3. Szenarien je Anwendungsfall</w:t>
       </w:r>
+      <w:bookmarkEnd w:id="2"/>
     </w:p>
     <w:p>
       <w:pPr>
@@ -924,121 +1541,1263 @@
       <w:pPr>
         <w:rPr>
           <w:rFonts w:ascii="Arial" w:hAnsi="Arial"/>
+        </w:rPr>
+      </w:pPr>
+    </w:p>
+    <w:p>
+      <w:pPr>
+        <w:rPr>
+          <w:rFonts w:ascii="Arial" w:hAnsi="Arial"/>
           <w:b/>
           <w:bCs/>
         </w:rPr>
       </w:pPr>
-    </w:p>
-    <w:p>
-      <w:pPr>
+      <w:r>
         <w:rPr>
           <w:rFonts w:ascii="Arial" w:hAnsi="Arial"/>
           <w:b/>
           <w:bCs/>
         </w:rPr>
-      </w:pPr>
-      <w:r>
+        <w:br w:type="page"/>
+      </w:r>
+    </w:p>
+    <w:p>
+      <w:pPr>
+        <w:pStyle w:val="berschrift2"/>
+        <w:spacing w:before="0"/>
+      </w:pPr>
+      <w:bookmarkStart w:id="3" w:name="_Toc75697860"/>
+      <w:r>
+        <w:lastRenderedPageBreak/>
+        <w:t xml:space="preserve">4. </w:t>
+      </w:r>
+      <w:r>
+        <w:t>Das Ablaufdiagramm</w:t>
+      </w:r>
+      <w:bookmarkEnd w:id="3"/>
+    </w:p>
+    <w:p>
+      <w:pPr>
+        <w:rPr>
+          <w:rFonts w:ascii="Arial" w:hAnsi="Arial"/>
+        </w:rPr>
+      </w:pPr>
+    </w:p>
+    <w:p>
+      <w:pPr>
+        <w:spacing w:after="80"/>
+        <w:rPr>
+          <w:rFonts w:ascii="Arial" w:hAnsi="Arial"/>
+        </w:rPr>
+      </w:pPr>
+      <w:r>
+        <w:rPr>
+          <w:rFonts w:ascii="Arial" w:hAnsi="Arial"/>
+        </w:rPr>
+        <w:t>Starten der Anwendung</w:t>
+      </w:r>
+    </w:p>
+    <w:p>
+      <w:pPr>
+        <w:pStyle w:val="Listenabsatz"/>
+        <w:numPr>
+          <w:ilvl w:val="0"/>
+          <w:numId w:val="1"/>
+        </w:numPr>
+        <w:spacing w:after="80"/>
+        <w:contextualSpacing w:val="0"/>
+        <w:rPr>
+          <w:rFonts w:ascii="Arial" w:hAnsi="Arial"/>
+        </w:rPr>
+      </w:pPr>
+      <w:r>
+        <w:rPr>
+          <w:rFonts w:ascii="Arial" w:hAnsi="Arial"/>
+        </w:rPr>
+        <w:t>Wiederherstellen der alten Fensterposition</w:t>
+      </w:r>
+    </w:p>
+    <w:p>
+      <w:pPr>
+        <w:pStyle w:val="Listenabsatz"/>
+        <w:numPr>
+          <w:ilvl w:val="0"/>
+          <w:numId w:val="1"/>
+        </w:numPr>
+        <w:spacing w:after="80"/>
+        <w:contextualSpacing w:val="0"/>
+        <w:rPr>
+          <w:rFonts w:ascii="Arial" w:hAnsi="Arial"/>
+        </w:rPr>
+      </w:pPr>
+      <w:r>
+        <w:rPr>
+          <w:rFonts w:ascii="Arial" w:hAnsi="Arial"/>
+        </w:rPr>
+        <w:t>Anzeigen des Startbildschirms</w:t>
+      </w:r>
+    </w:p>
+    <w:p>
+      <w:pPr>
+        <w:pStyle w:val="Listenabsatz"/>
+        <w:ind w:left="0"/>
+        <w:contextualSpacing w:val="0"/>
+        <w:rPr>
+          <w:rFonts w:ascii="Arial" w:hAnsi="Arial"/>
+        </w:rPr>
+      </w:pPr>
+    </w:p>
+    <w:p>
+      <w:pPr>
+        <w:pStyle w:val="Listenabsatz"/>
+        <w:spacing w:after="80"/>
+        <w:ind w:left="0"/>
+        <w:contextualSpacing w:val="0"/>
+        <w:rPr>
+          <w:rFonts w:ascii="Arial" w:hAnsi="Arial"/>
+        </w:rPr>
+      </w:pPr>
+      <w:r>
+        <w:rPr>
+          <w:rFonts w:ascii="Arial" w:hAnsi="Arial"/>
+        </w:rPr>
+        <w:t>Klick auf Button „Software starten“</w:t>
+      </w:r>
+    </w:p>
+    <w:p>
+      <w:pPr>
+        <w:pStyle w:val="Listenabsatz"/>
+        <w:numPr>
+          <w:ilvl w:val="0"/>
+          <w:numId w:val="1"/>
+        </w:numPr>
+        <w:spacing w:after="80"/>
+        <w:contextualSpacing w:val="0"/>
+        <w:rPr>
+          <w:rFonts w:ascii="Arial" w:hAnsi="Arial"/>
+        </w:rPr>
+      </w:pPr>
+      <w:r>
+        <w:rPr>
+          <w:rFonts w:ascii="Arial" w:hAnsi="Arial"/>
+        </w:rPr>
+        <w:t xml:space="preserve">Software prüft </w:t>
+      </w:r>
+      <w:r>
+        <w:rPr>
+          <w:rFonts w:ascii="Arial" w:hAnsi="Arial"/>
+        </w:rPr>
+        <w:t xml:space="preserve">das </w:t>
+      </w:r>
+      <w:r>
+        <w:rPr>
+          <w:rFonts w:ascii="Arial" w:hAnsi="Arial"/>
+        </w:rPr>
+        <w:t>aktuelle Sta</w:t>
+      </w:r>
+      <w:r>
+        <w:rPr>
+          <w:rFonts w:ascii="Arial" w:hAnsi="Arial"/>
+        </w:rPr>
+        <w:t>dium</w:t>
+      </w:r>
+      <w:r>
+        <w:rPr>
+          <w:rFonts w:ascii="Arial" w:hAnsi="Arial"/>
+        </w:rPr>
+        <w:t xml:space="preserve"> der Veranstaltung</w:t>
+      </w:r>
+      <w:r>
+        <w:rPr>
+          <w:rFonts w:ascii="Arial" w:hAnsi="Arial"/>
+        </w:rPr>
+        <w:br/>
+      </w:r>
+      <w:r>
+        <w:rPr>
+          <w:rFonts w:ascii="Arial" w:hAnsi="Arial"/>
+        </w:rPr>
+        <w:t>und zeigt dementsprechend die Menüpunkte an</w:t>
+      </w:r>
+    </w:p>
+    <w:p>
+      <w:pPr>
+        <w:rPr>
+          <w:rFonts w:ascii="Arial" w:hAnsi="Arial"/>
+        </w:rPr>
+      </w:pPr>
+    </w:p>
+    <w:p>
+      <w:pPr>
+        <w:spacing w:after="80"/>
+        <w:rPr>
+          <w:rFonts w:ascii="Arial" w:hAnsi="Arial"/>
+        </w:rPr>
+      </w:pPr>
+      <w:r>
+        <w:rPr>
+          <w:rFonts w:ascii="Arial" w:hAnsi="Arial"/>
+        </w:rPr>
+        <w:t>Stadium „Vorbereitung“</w:t>
+      </w:r>
+    </w:p>
+    <w:p>
+      <w:pPr>
+        <w:pStyle w:val="Listenabsatz"/>
+        <w:numPr>
+          <w:ilvl w:val="0"/>
+          <w:numId w:val="1"/>
+        </w:numPr>
+        <w:spacing w:after="80"/>
+        <w:contextualSpacing w:val="0"/>
+        <w:rPr>
+          <w:rFonts w:ascii="Arial" w:hAnsi="Arial"/>
+        </w:rPr>
+      </w:pPr>
+      <w:r>
+        <w:rPr>
+          <w:rFonts w:ascii="Arial" w:hAnsi="Arial"/>
+        </w:rPr>
+        <w:t>Menüpunkt „</w:t>
+      </w:r>
+      <w:proofErr w:type="spellStart"/>
+      <w:r>
+        <w:rPr>
+          <w:rFonts w:ascii="Arial" w:hAnsi="Arial"/>
+        </w:rPr>
+        <w:t>Kategorieverwaltung</w:t>
+      </w:r>
+      <w:proofErr w:type="spellEnd"/>
+      <w:r>
+        <w:rPr>
+          <w:rFonts w:ascii="Arial" w:hAnsi="Arial"/>
+        </w:rPr>
+        <w:t>“</w:t>
+      </w:r>
+    </w:p>
+    <w:p>
+      <w:pPr>
+        <w:pStyle w:val="Listenabsatz"/>
+        <w:numPr>
+          <w:ilvl w:val="1"/>
+          <w:numId w:val="1"/>
+        </w:numPr>
+        <w:spacing w:after="80"/>
+        <w:contextualSpacing w:val="0"/>
+        <w:rPr>
+          <w:rFonts w:ascii="Arial" w:hAnsi="Arial"/>
+        </w:rPr>
+      </w:pPr>
+      <w:r>
+        <w:rPr>
+          <w:rFonts w:ascii="Arial" w:hAnsi="Arial"/>
+        </w:rPr>
+        <w:t>Erfassen von Buchgruppen</w:t>
+      </w:r>
+    </w:p>
+    <w:p>
+      <w:pPr>
+        <w:pStyle w:val="Listenabsatz"/>
+        <w:numPr>
+          <w:ilvl w:val="1"/>
+          <w:numId w:val="1"/>
+        </w:numPr>
+        <w:spacing w:after="80"/>
+        <w:contextualSpacing w:val="0"/>
+        <w:rPr>
+          <w:rFonts w:ascii="Arial" w:hAnsi="Arial"/>
+        </w:rPr>
+      </w:pPr>
+      <w:r>
+        <w:rPr>
+          <w:rFonts w:ascii="Arial" w:hAnsi="Arial"/>
+        </w:rPr>
+        <w:t>Löschen von Buchgruppen</w:t>
+      </w:r>
+    </w:p>
+    <w:p>
+      <w:pPr>
+        <w:pStyle w:val="Listenabsatz"/>
+        <w:spacing w:after="80"/>
+        <w:ind w:left="1065"/>
+        <w:contextualSpacing w:val="0"/>
+        <w:rPr>
+          <w:rFonts w:ascii="Arial" w:hAnsi="Arial"/>
+        </w:rPr>
+      </w:pPr>
+    </w:p>
+    <w:p>
+      <w:pPr>
+        <w:pStyle w:val="Listenabsatz"/>
+        <w:numPr>
+          <w:ilvl w:val="0"/>
+          <w:numId w:val="1"/>
+        </w:numPr>
+        <w:spacing w:after="80"/>
+        <w:contextualSpacing w:val="0"/>
+        <w:rPr>
+          <w:rFonts w:ascii="Arial" w:hAnsi="Arial"/>
+        </w:rPr>
+      </w:pPr>
+      <w:r>
+        <w:rPr>
+          <w:rFonts w:ascii="Arial" w:hAnsi="Arial"/>
+        </w:rPr>
+        <w:t>Menüpunkt „Buchverwaltung“</w:t>
+      </w:r>
+    </w:p>
+    <w:p>
+      <w:pPr>
+        <w:pStyle w:val="Listenabsatz"/>
+        <w:numPr>
+          <w:ilvl w:val="1"/>
+          <w:numId w:val="1"/>
+        </w:numPr>
+        <w:spacing w:after="80"/>
+        <w:contextualSpacing w:val="0"/>
+        <w:rPr>
+          <w:rFonts w:ascii="Arial" w:hAnsi="Arial"/>
+        </w:rPr>
+      </w:pPr>
+      <w:r>
+        <w:rPr>
+          <w:rFonts w:ascii="Arial" w:hAnsi="Arial"/>
+        </w:rPr>
+        <w:t>Erfassen von Büchern</w:t>
+      </w:r>
+    </w:p>
+    <w:p>
+      <w:pPr>
+        <w:pStyle w:val="Listenabsatz"/>
+        <w:numPr>
+          <w:ilvl w:val="1"/>
+          <w:numId w:val="1"/>
+        </w:numPr>
+        <w:spacing w:after="80"/>
+        <w:contextualSpacing w:val="0"/>
+        <w:rPr>
+          <w:rFonts w:ascii="Arial" w:hAnsi="Arial"/>
+        </w:rPr>
+      </w:pPr>
+      <w:r>
+        <w:rPr>
+          <w:rFonts w:ascii="Arial" w:hAnsi="Arial"/>
+        </w:rPr>
+        <w:t>Import und Export von</w:t>
+      </w:r>
+      <w:r>
+        <w:rPr>
+          <w:rFonts w:ascii="Arial" w:hAnsi="Arial"/>
+        </w:rPr>
+        <w:t xml:space="preserve"> </w:t>
+      </w:r>
+      <w:r>
+        <w:rPr>
+          <w:rFonts w:ascii="Arial" w:hAnsi="Arial"/>
+        </w:rPr>
+        <w:t>Büchern via .</w:t>
+      </w:r>
+      <w:proofErr w:type="spellStart"/>
+      <w:r>
+        <w:rPr>
+          <w:rFonts w:ascii="Arial" w:hAnsi="Arial"/>
+        </w:rPr>
+        <w:t>csv</w:t>
+      </w:r>
+      <w:proofErr w:type="spellEnd"/>
+      <w:r>
+        <w:rPr>
+          <w:rFonts w:ascii="Arial" w:hAnsi="Arial"/>
+        </w:rPr>
+        <w:t>-File</w:t>
+      </w:r>
+    </w:p>
+    <w:p>
+      <w:pPr>
+        <w:pStyle w:val="Listenabsatz"/>
+        <w:spacing w:after="80"/>
+        <w:ind w:left="1785"/>
+        <w:contextualSpacing w:val="0"/>
+        <w:rPr>
+          <w:rFonts w:ascii="Arial" w:hAnsi="Arial"/>
+        </w:rPr>
+      </w:pPr>
+    </w:p>
+    <w:p>
+      <w:pPr>
+        <w:pStyle w:val="Listenabsatz"/>
+        <w:numPr>
+          <w:ilvl w:val="0"/>
+          <w:numId w:val="1"/>
+        </w:numPr>
+        <w:spacing w:after="80"/>
+        <w:contextualSpacing w:val="0"/>
+        <w:rPr>
+          <w:rFonts w:ascii="Arial" w:hAnsi="Arial"/>
+        </w:rPr>
+      </w:pPr>
+      <w:r>
+        <w:rPr>
+          <w:rFonts w:ascii="Arial" w:hAnsi="Arial"/>
+        </w:rPr>
+        <w:t>Menüpunkt „Veranstaltungserstellung“</w:t>
+      </w:r>
+    </w:p>
+    <w:p>
+      <w:pPr>
+        <w:pStyle w:val="Listenabsatz"/>
+        <w:numPr>
+          <w:ilvl w:val="1"/>
+          <w:numId w:val="1"/>
+        </w:numPr>
+        <w:spacing w:after="80"/>
+        <w:contextualSpacing w:val="0"/>
+        <w:rPr>
+          <w:rFonts w:ascii="Arial" w:hAnsi="Arial"/>
+        </w:rPr>
+      </w:pPr>
+      <w:r>
+        <w:rPr>
+          <w:rFonts w:ascii="Arial" w:hAnsi="Arial"/>
+        </w:rPr>
+        <w:t>Erfassen des Ortes und der Daten</w:t>
+      </w:r>
+    </w:p>
+    <w:p>
+      <w:pPr>
+        <w:pStyle w:val="Listenabsatz"/>
+        <w:spacing w:after="80"/>
+        <w:ind w:left="1785"/>
+        <w:contextualSpacing w:val="0"/>
+        <w:rPr>
+          <w:rFonts w:ascii="Arial" w:hAnsi="Arial"/>
+        </w:rPr>
+      </w:pPr>
+      <w:r>
+        <w:rPr>
+          <w:rFonts w:ascii="Arial" w:hAnsi="Arial"/>
+        </w:rPr>
+        <w:t>der Veranstaltung zum Starten der</w:t>
+      </w:r>
+      <w:r>
+        <w:rPr>
+          <w:rFonts w:ascii="Arial" w:hAnsi="Arial"/>
+        </w:rPr>
+        <w:t xml:space="preserve"> </w:t>
+      </w:r>
+      <w:r>
+        <w:rPr>
+          <w:rFonts w:ascii="Arial" w:hAnsi="Arial"/>
+        </w:rPr>
+        <w:t>Ausstellung</w:t>
+      </w:r>
+    </w:p>
+    <w:p>
+      <w:pPr>
+        <w:pStyle w:val="Listenabsatz"/>
+        <w:ind w:left="0"/>
+        <w:contextualSpacing w:val="0"/>
+        <w:rPr>
+          <w:rFonts w:ascii="Arial" w:hAnsi="Arial"/>
+        </w:rPr>
+      </w:pPr>
+    </w:p>
+    <w:p>
+      <w:pPr>
+        <w:pStyle w:val="Listenabsatz"/>
+        <w:spacing w:after="80"/>
+        <w:ind w:left="0"/>
+        <w:contextualSpacing w:val="0"/>
+        <w:rPr>
+          <w:rFonts w:ascii="Arial" w:hAnsi="Arial"/>
+        </w:rPr>
+      </w:pPr>
+      <w:r>
+        <w:rPr>
+          <w:rFonts w:ascii="Arial" w:hAnsi="Arial"/>
+        </w:rPr>
+        <w:t>Stadium „Veranstaltung“</w:t>
+      </w:r>
+    </w:p>
+    <w:p>
+      <w:pPr>
+        <w:pStyle w:val="Listenabsatz"/>
+        <w:numPr>
+          <w:ilvl w:val="0"/>
+          <w:numId w:val="1"/>
+        </w:numPr>
+        <w:spacing w:after="80"/>
+        <w:contextualSpacing w:val="0"/>
+        <w:rPr>
+          <w:rFonts w:ascii="Arial" w:hAnsi="Arial"/>
+        </w:rPr>
+      </w:pPr>
+      <w:r>
+        <w:rPr>
+          <w:rFonts w:ascii="Arial" w:hAnsi="Arial"/>
+        </w:rPr>
+        <w:t>Menüpunkt „Ausstellung“</w:t>
+      </w:r>
+    </w:p>
+    <w:p>
+      <w:pPr>
+        <w:pStyle w:val="Listenabsatz"/>
+        <w:numPr>
+          <w:ilvl w:val="1"/>
+          <w:numId w:val="1"/>
+        </w:numPr>
+        <w:spacing w:after="80"/>
+        <w:contextualSpacing w:val="0"/>
+        <w:rPr>
+          <w:rFonts w:ascii="Arial" w:hAnsi="Arial"/>
+        </w:rPr>
+      </w:pPr>
+      <w:r>
+        <w:rPr>
+          <w:rFonts w:ascii="Arial" w:hAnsi="Arial"/>
+        </w:rPr>
+        <w:t>Anzeige aller verfügbaren Bücher</w:t>
+      </w:r>
+    </w:p>
+    <w:p>
+      <w:pPr>
+        <w:pStyle w:val="Listenabsatz"/>
+        <w:numPr>
+          <w:ilvl w:val="1"/>
+          <w:numId w:val="1"/>
+        </w:numPr>
+        <w:spacing w:after="80"/>
+        <w:contextualSpacing w:val="0"/>
+        <w:rPr>
+          <w:rFonts w:ascii="Arial" w:hAnsi="Arial"/>
+        </w:rPr>
+      </w:pPr>
+      <w:r>
+        <w:rPr>
+          <w:rFonts w:ascii="Arial" w:hAnsi="Arial"/>
+        </w:rPr>
+        <w:t>Button zum Bestellen eines Buches</w:t>
+      </w:r>
+    </w:p>
+    <w:p>
+      <w:pPr>
+        <w:pStyle w:val="Listenabsatz"/>
+        <w:spacing w:after="80"/>
+        <w:ind w:left="1065"/>
+        <w:contextualSpacing w:val="0"/>
+        <w:rPr>
+          <w:rFonts w:ascii="Arial" w:hAnsi="Arial"/>
+        </w:rPr>
+      </w:pPr>
+    </w:p>
+    <w:p>
+      <w:pPr>
+        <w:pStyle w:val="Listenabsatz"/>
+        <w:numPr>
+          <w:ilvl w:val="0"/>
+          <w:numId w:val="1"/>
+        </w:numPr>
+        <w:spacing w:after="80"/>
+        <w:contextualSpacing w:val="0"/>
+        <w:rPr>
+          <w:rFonts w:ascii="Arial" w:hAnsi="Arial"/>
+        </w:rPr>
+      </w:pPr>
+      <w:r>
+        <w:rPr>
+          <w:rFonts w:ascii="Arial" w:hAnsi="Arial"/>
+        </w:rPr>
+        <w:t>Menüpunkt „Aktuelle Bestellung“</w:t>
+      </w:r>
+    </w:p>
+    <w:p>
+      <w:pPr>
+        <w:pStyle w:val="Listenabsatz"/>
+        <w:numPr>
+          <w:ilvl w:val="1"/>
+          <w:numId w:val="1"/>
+        </w:numPr>
+        <w:spacing w:after="80"/>
+        <w:contextualSpacing w:val="0"/>
+        <w:rPr>
+          <w:rFonts w:ascii="Arial" w:hAnsi="Arial"/>
+        </w:rPr>
+      </w:pPr>
+      <w:r>
+        <w:rPr>
+          <w:rFonts w:ascii="Arial" w:hAnsi="Arial"/>
+        </w:rPr>
+        <w:t>Auflistung der aus der Ausstellung</w:t>
+      </w:r>
+      <w:r>
+        <w:rPr>
+          <w:rFonts w:ascii="Arial" w:hAnsi="Arial"/>
+        </w:rPr>
+        <w:br/>
+        <w:t>ausgewählten Bücher</w:t>
+      </w:r>
+    </w:p>
+    <w:p>
+      <w:pPr>
+        <w:pStyle w:val="Listenabsatz"/>
+        <w:numPr>
+          <w:ilvl w:val="1"/>
+          <w:numId w:val="1"/>
+        </w:numPr>
+        <w:spacing w:after="80"/>
+        <w:contextualSpacing w:val="0"/>
+        <w:rPr>
+          <w:rFonts w:ascii="Arial" w:hAnsi="Arial"/>
+        </w:rPr>
+      </w:pPr>
+      <w:r>
+        <w:rPr>
+          <w:rFonts w:ascii="Arial" w:hAnsi="Arial"/>
+        </w:rPr>
+        <w:t>Erfassen der Daten des Bestellers</w:t>
+      </w:r>
+    </w:p>
+    <w:p>
+      <w:pPr>
+        <w:rPr>
+          <w:rFonts w:ascii="Arial" w:hAnsi="Arial"/>
+        </w:rPr>
+      </w:pPr>
+    </w:p>
+    <w:p>
+      <w:pPr>
+        <w:pStyle w:val="Listenabsatz"/>
+        <w:numPr>
+          <w:ilvl w:val="0"/>
+          <w:numId w:val="1"/>
+        </w:numPr>
+        <w:spacing w:after="80"/>
+        <w:contextualSpacing w:val="0"/>
+        <w:rPr>
+          <w:rFonts w:ascii="Arial" w:hAnsi="Arial"/>
+        </w:rPr>
+      </w:pPr>
+      <w:r>
+        <w:rPr>
+          <w:rFonts w:ascii="Arial" w:hAnsi="Arial"/>
+        </w:rPr>
+        <w:t>Menüpunkt „Bestellungen“</w:t>
+      </w:r>
+    </w:p>
+    <w:p>
+      <w:pPr>
+        <w:pStyle w:val="Listenabsatz"/>
+        <w:numPr>
+          <w:ilvl w:val="1"/>
+          <w:numId w:val="1"/>
+        </w:numPr>
+        <w:spacing w:after="80"/>
+        <w:contextualSpacing w:val="0"/>
+        <w:rPr>
+          <w:rFonts w:ascii="Arial" w:hAnsi="Arial"/>
+        </w:rPr>
+      </w:pPr>
+      <w:r>
+        <w:rPr>
+          <w:rFonts w:ascii="Arial" w:hAnsi="Arial"/>
+        </w:rPr>
+        <w:t>Anzeigen aller erfassten Bestellungen</w:t>
+      </w:r>
+    </w:p>
+    <w:p>
+      <w:pPr>
+        <w:pStyle w:val="Listenabsatz"/>
+        <w:numPr>
+          <w:ilvl w:val="1"/>
+          <w:numId w:val="1"/>
+        </w:numPr>
+        <w:spacing w:after="80"/>
+        <w:contextualSpacing w:val="0"/>
+        <w:rPr>
+          <w:rFonts w:ascii="Arial" w:hAnsi="Arial"/>
+        </w:rPr>
+      </w:pPr>
+      <w:r>
+        <w:rPr>
+          <w:rFonts w:ascii="Arial" w:hAnsi="Arial"/>
+        </w:rPr>
+        <w:t>Bearbeiten einer erfassten Bestellung</w:t>
+      </w:r>
+    </w:p>
+    <w:p>
+      <w:pPr>
+        <w:pStyle w:val="Listenabsatz"/>
+        <w:numPr>
+          <w:ilvl w:val="2"/>
+          <w:numId w:val="1"/>
+        </w:numPr>
+        <w:spacing w:after="80"/>
+        <w:contextualSpacing w:val="0"/>
+        <w:rPr>
+          <w:rFonts w:ascii="Arial" w:hAnsi="Arial"/>
+        </w:rPr>
+      </w:pPr>
+      <w:r>
+        <w:rPr>
+          <w:rFonts w:ascii="Arial" w:hAnsi="Arial"/>
+        </w:rPr>
+        <w:t>Ändern der Anzahl der bestellten Bücher</w:t>
+      </w:r>
+    </w:p>
+    <w:p>
+      <w:pPr>
+        <w:pStyle w:val="Listenabsatz"/>
+        <w:numPr>
+          <w:ilvl w:val="2"/>
+          <w:numId w:val="1"/>
+        </w:numPr>
+        <w:spacing w:after="80"/>
+        <w:contextualSpacing w:val="0"/>
+        <w:rPr>
+          <w:rFonts w:ascii="Arial" w:hAnsi="Arial"/>
+        </w:rPr>
+      </w:pPr>
+      <w:r>
+        <w:rPr>
+          <w:rFonts w:ascii="Arial" w:hAnsi="Arial"/>
+        </w:rPr>
+        <w:t>Ändern der Daten des Bestellers</w:t>
+      </w:r>
+    </w:p>
+    <w:p>
+      <w:pPr>
+        <w:rPr>
+          <w:rFonts w:ascii="Arial" w:hAnsi="Arial"/>
+        </w:rPr>
+      </w:pPr>
+    </w:p>
+    <w:p>
+      <w:pPr>
+        <w:pStyle w:val="Listenabsatz"/>
+        <w:numPr>
+          <w:ilvl w:val="0"/>
+          <w:numId w:val="1"/>
+        </w:numPr>
+        <w:spacing w:after="80"/>
+        <w:contextualSpacing w:val="0"/>
+        <w:rPr>
+          <w:rFonts w:ascii="Arial" w:hAnsi="Arial"/>
+        </w:rPr>
+      </w:pPr>
+      <w:r>
+        <w:rPr>
+          <w:rFonts w:ascii="Arial" w:hAnsi="Arial"/>
+        </w:rPr>
+        <w:t>Menüpunkt „Ausstellungsabschluss“</w:t>
+      </w:r>
+    </w:p>
+    <w:p>
+      <w:pPr>
+        <w:pStyle w:val="Listenabsatz"/>
+        <w:numPr>
+          <w:ilvl w:val="1"/>
+          <w:numId w:val="1"/>
+        </w:numPr>
+        <w:spacing w:after="80"/>
+        <w:contextualSpacing w:val="0"/>
+        <w:rPr>
+          <w:rFonts w:ascii="Arial" w:hAnsi="Arial"/>
+        </w:rPr>
+      </w:pPr>
+      <w:r>
+        <w:rPr>
+          <w:rFonts w:ascii="Arial" w:hAnsi="Arial"/>
+        </w:rPr>
+        <w:t>Gesamtbestellliste als PDF speichern</w:t>
+      </w:r>
+    </w:p>
+    <w:p>
+      <w:pPr>
+        <w:pStyle w:val="Listenabsatz"/>
+        <w:numPr>
+          <w:ilvl w:val="1"/>
+          <w:numId w:val="1"/>
+        </w:numPr>
+        <w:spacing w:after="80"/>
+        <w:contextualSpacing w:val="0"/>
+        <w:rPr>
+          <w:rFonts w:ascii="Arial" w:hAnsi="Arial"/>
+        </w:rPr>
+      </w:pPr>
+      <w:r>
+        <w:rPr>
+          <w:rFonts w:ascii="Arial" w:hAnsi="Arial"/>
+        </w:rPr>
+        <w:t>Bestellbestätigungen als PDF speichern</w:t>
+      </w:r>
+    </w:p>
+    <w:p>
+      <w:pPr>
+        <w:pStyle w:val="Listenabsatz"/>
+        <w:numPr>
+          <w:ilvl w:val="1"/>
+          <w:numId w:val="1"/>
+        </w:numPr>
+        <w:spacing w:after="80"/>
+        <w:contextualSpacing w:val="0"/>
+        <w:rPr>
+          <w:rFonts w:ascii="Arial" w:hAnsi="Arial"/>
+        </w:rPr>
+      </w:pPr>
+      <w:r>
+        <w:rPr>
+          <w:rFonts w:ascii="Arial" w:hAnsi="Arial"/>
+        </w:rPr>
+        <w:t>Beenden der Ausstellung</w:t>
+      </w:r>
+    </w:p>
+    <w:p>
+      <w:pPr>
+        <w:pStyle w:val="Listenabsatz"/>
+        <w:spacing w:after="80"/>
+        <w:ind w:left="0"/>
+        <w:contextualSpacing w:val="0"/>
+        <w:rPr>
+          <w:rFonts w:ascii="Arial" w:hAnsi="Arial"/>
+        </w:rPr>
+      </w:pPr>
+    </w:p>
+    <w:p>
+      <w:pPr>
+        <w:pStyle w:val="Listenabsatz"/>
+        <w:spacing w:after="80"/>
+        <w:ind w:left="0"/>
+        <w:contextualSpacing w:val="0"/>
+        <w:rPr>
+          <w:rFonts w:ascii="Arial" w:hAnsi="Arial"/>
+        </w:rPr>
+      </w:pPr>
+      <w:r>
+        <w:rPr>
+          <w:rFonts w:ascii="Arial" w:hAnsi="Arial"/>
+        </w:rPr>
+        <w:t>Stadium „Lieferverwaltung“</w:t>
+      </w:r>
+    </w:p>
+    <w:p>
+      <w:pPr>
+        <w:pStyle w:val="Listenabsatz"/>
+        <w:numPr>
+          <w:ilvl w:val="0"/>
+          <w:numId w:val="2"/>
+        </w:numPr>
+        <w:spacing w:after="80"/>
+        <w:contextualSpacing w:val="0"/>
+        <w:rPr>
+          <w:rFonts w:ascii="Arial" w:hAnsi="Arial"/>
+        </w:rPr>
+      </w:pPr>
+      <w:r>
+        <w:rPr>
+          <w:rFonts w:ascii="Arial" w:hAnsi="Arial"/>
+        </w:rPr>
+        <w:t>Prüfen, ob zu jeder Bestellung alle Bücher vorhanden sind</w:t>
+      </w:r>
+    </w:p>
+    <w:p>
+      <w:pPr>
+        <w:pStyle w:val="Listenabsatz"/>
+        <w:numPr>
+          <w:ilvl w:val="0"/>
+          <w:numId w:val="2"/>
+        </w:numPr>
+        <w:spacing w:after="80"/>
+        <w:contextualSpacing w:val="0"/>
+        <w:rPr>
+          <w:rFonts w:ascii="Arial" w:hAnsi="Arial"/>
+        </w:rPr>
+      </w:pPr>
+      <w:r>
+        <w:rPr>
+          <w:rFonts w:ascii="Arial" w:hAnsi="Arial"/>
+        </w:rPr>
+        <w:t>Abändern der Anzahl eines Buches, falls weniger geliefert wurden</w:t>
+      </w:r>
+    </w:p>
+    <w:p>
+      <w:pPr>
+        <w:pStyle w:val="Listenabsatz"/>
+        <w:spacing w:after="80"/>
+        <w:ind w:left="0"/>
+        <w:contextualSpacing w:val="0"/>
+        <w:rPr>
+          <w:rFonts w:ascii="Arial" w:hAnsi="Arial"/>
+        </w:rPr>
+      </w:pPr>
+    </w:p>
+    <w:p>
+      <w:pPr>
+        <w:pStyle w:val="Listenabsatz"/>
+        <w:spacing w:after="80"/>
+        <w:ind w:left="0"/>
+        <w:contextualSpacing w:val="0"/>
+        <w:rPr>
+          <w:rFonts w:ascii="Arial" w:hAnsi="Arial"/>
+        </w:rPr>
+      </w:pPr>
+      <w:r>
+        <w:rPr>
+          <w:rFonts w:ascii="Arial" w:hAnsi="Arial"/>
+        </w:rPr>
+        <w:t>Stadium „Abholungsverwaltung“</w:t>
+      </w:r>
+    </w:p>
+    <w:p>
+      <w:pPr>
+        <w:pStyle w:val="Listenabsatz"/>
+        <w:numPr>
+          <w:ilvl w:val="0"/>
+          <w:numId w:val="3"/>
+        </w:numPr>
+        <w:spacing w:after="80"/>
+        <w:contextualSpacing w:val="0"/>
+        <w:rPr>
+          <w:rFonts w:ascii="Arial" w:hAnsi="Arial"/>
+        </w:rPr>
+      </w:pPr>
+      <w:r>
+        <w:rPr>
+          <w:rFonts w:ascii="Arial" w:hAnsi="Arial"/>
+        </w:rPr>
+        <w:t>Kontrollmöglichkeit, ob eine bestellte Lieferung abgeholt wurde</w:t>
+      </w:r>
+    </w:p>
+    <w:p>
+      <w:pPr>
         <w:rPr>
           <w:rFonts w:ascii="Arial" w:hAnsi="Arial"/>
           <w:b/>
           <w:bCs/>
         </w:rPr>
-        <w:br w:type="page"/>
-      </w:r>
-    </w:p>
-    <w:p>
-      <w:pPr>
+      </w:pPr>
+      <w:r>
         <w:rPr>
           <w:rFonts w:ascii="Arial" w:hAnsi="Arial"/>
           <w:b/>
           <w:bCs/>
         </w:rPr>
-      </w:pPr>
-      <w:r>
+        <w:br w:type="page"/>
+      </w:r>
+    </w:p>
+    <w:p>
+      <w:pPr>
+        <w:pStyle w:val="berschrift2"/>
+      </w:pPr>
+      <w:bookmarkStart w:id="4" w:name="_Toc75697861"/>
+      <w:r>
+        <w:lastRenderedPageBreak/>
+        <w:t xml:space="preserve">5. </w:t>
+      </w:r>
+      <w:r>
+        <w:t>Prototyp der Oberfläche</w:t>
+      </w:r>
+      <w:bookmarkEnd w:id="4"/>
+    </w:p>
+    <w:p>
+      <w:pPr>
+        <w:rPr>
+          <w:rFonts w:ascii="Arial" w:hAnsi="Arial"/>
+        </w:rPr>
+      </w:pPr>
+    </w:p>
+    <w:p>
+      <w:pPr>
+        <w:rPr>
+          <w:rFonts w:ascii="Arial" w:hAnsi="Arial"/>
+        </w:rPr>
+      </w:pPr>
+    </w:p>
+    <w:p>
+      <w:pPr>
         <w:rPr>
           <w:rFonts w:ascii="Arial" w:hAnsi="Arial"/>
           <w:b/>
           <w:bCs/>
         </w:rPr>
-        <w:lastRenderedPageBreak/>
-        <w:t>4. Prototyp der Oberfläche</w:t>
-      </w:r>
-    </w:p>
-    <w:p>
-      <w:pPr>
+      </w:pPr>
+      <w:r>
         <w:rPr>
           <w:rFonts w:ascii="Arial" w:hAnsi="Arial"/>
           <w:b/>
           <w:bCs/>
         </w:rPr>
-      </w:pPr>
-    </w:p>
-    <w:p>
-      <w:pPr>
-        <w:rPr>
-          <w:rFonts w:ascii="Arial" w:hAnsi="Arial"/>
-          <w:b/>
-          <w:bCs/>
-        </w:rPr>
-      </w:pPr>
-    </w:p>
-    <w:p>
-      <w:pPr>
-        <w:rPr>
-          <w:rFonts w:ascii="Arial" w:hAnsi="Arial"/>
-          <w:b/>
-          <w:bCs/>
-        </w:rPr>
-      </w:pPr>
-      <w:r>
-        <w:rPr>
-          <w:rFonts w:ascii="Arial" w:hAnsi="Arial"/>
-          <w:b/>
-          <w:bCs/>
-        </w:rPr>
         <w:br w:type="page"/>
       </w:r>
     </w:p>
     <w:p>
       <w:pPr>
-        <w:rPr>
-          <w:rFonts w:ascii="Arial" w:hAnsi="Arial"/>
-          <w:b/>
-          <w:bCs/>
-        </w:rPr>
-      </w:pPr>
-      <w:r>
-        <w:rPr>
-          <w:rFonts w:ascii="Arial" w:hAnsi="Arial"/>
-          <w:b/>
-          <w:bCs/>
-        </w:rPr>
+        <w:pStyle w:val="berschrift2"/>
+      </w:pPr>
+      <w:bookmarkStart w:id="5" w:name="_Toc75697862"/>
+      <w:r>
         <w:lastRenderedPageBreak/>
-        <w:t>5. Struktur der Datenbank:</w:t>
-      </w:r>
-    </w:p>
-    <w:p>
-      <w:pPr>
-        <w:rPr>
-          <w:rFonts w:ascii="Arial" w:hAnsi="Arial"/>
-          <w:b/>
-          <w:bCs/>
-        </w:rPr>
-      </w:pPr>
-    </w:p>
-    <w:p>
-      <w:pPr>
-        <w:rPr>
-          <w:rFonts w:ascii="Arial" w:hAnsi="Arial"/>
-          <w:b/>
-          <w:bCs/>
-        </w:rPr>
-      </w:pPr>
+        <w:t>6. Struktur der Datenbank</w:t>
+      </w:r>
+      <w:bookmarkEnd w:id="5"/>
+    </w:p>
+    <w:p>
+      <w:pPr>
+        <w:rPr>
+          <w:rFonts w:ascii="Arial" w:hAnsi="Arial"/>
+        </w:rPr>
+      </w:pPr>
+    </w:p>
+    <w:p>
+      <w:pPr>
+        <w:rPr>
+          <w:rFonts w:ascii="Arial" w:hAnsi="Arial"/>
+        </w:rPr>
+      </w:pPr>
+      <w:r>
+        <w:rPr>
+          <w:rFonts w:ascii="Arial" w:hAnsi="Arial"/>
+        </w:rPr>
+        <w:t>Die Tabelle „</w:t>
+      </w:r>
+      <w:proofErr w:type="spellStart"/>
+      <w:r>
+        <w:rPr>
+          <w:rFonts w:ascii="Arial" w:hAnsi="Arial"/>
+        </w:rPr>
+        <w:t>veranstaltung</w:t>
+      </w:r>
+      <w:proofErr w:type="spellEnd"/>
+      <w:r>
+        <w:rPr>
+          <w:rFonts w:ascii="Arial" w:hAnsi="Arial"/>
+        </w:rPr>
+        <w:t>“ verwaltet die Veranstaltung an sich.</w:t>
+      </w:r>
+    </w:p>
+    <w:p>
+      <w:pPr>
+        <w:rPr>
+          <w:rFonts w:ascii="Arial" w:hAnsi="Arial"/>
+        </w:rPr>
+      </w:pPr>
+      <w:r>
+        <w:rPr>
+          <w:rFonts w:ascii="Arial" w:hAnsi="Arial"/>
+        </w:rPr>
+        <w:t>In der Tabelle „buch“ werden alle Bücher erfasst, die bei der Veranstaltung zur Verfügung stehen.</w:t>
+      </w:r>
+    </w:p>
+    <w:p>
+      <w:pPr>
+        <w:rPr>
+          <w:rFonts w:ascii="Arial" w:hAnsi="Arial"/>
+        </w:rPr>
+      </w:pPr>
+    </w:p>
+    <w:p>
+      <w:pPr>
+        <w:rPr>
+          <w:rFonts w:ascii="Arial" w:hAnsi="Arial"/>
+        </w:rPr>
+      </w:pPr>
+      <w:r>
+        <w:rPr>
+          <w:rFonts w:ascii="Arial" w:hAnsi="Arial"/>
+        </w:rPr>
+        <w:t>Die Buchgruppe eines Buches ist in der Tabelle „buchgruppe“ erfasst und hat eine Beziehung zur Tabelle buch. Genauso verhält es sich mit der Tabelle „</w:t>
+      </w:r>
+      <w:proofErr w:type="spellStart"/>
+      <w:r>
+        <w:rPr>
+          <w:rFonts w:ascii="Arial" w:hAnsi="Arial"/>
+        </w:rPr>
+        <w:t>verlag</w:t>
+      </w:r>
+      <w:proofErr w:type="spellEnd"/>
+      <w:r>
+        <w:rPr>
+          <w:rFonts w:ascii="Arial" w:hAnsi="Arial"/>
+        </w:rPr>
+        <w:t>“.</w:t>
+      </w:r>
+    </w:p>
+    <w:p>
+      <w:pPr>
+        <w:rPr>
+          <w:rFonts w:ascii="Arial" w:hAnsi="Arial"/>
+        </w:rPr>
+      </w:pPr>
+    </w:p>
+    <w:p>
+      <w:pPr>
+        <w:rPr>
+          <w:rFonts w:ascii="Arial" w:hAnsi="Arial"/>
+        </w:rPr>
+      </w:pPr>
+      <w:r>
+        <w:rPr>
+          <w:rFonts w:ascii="Arial" w:hAnsi="Arial"/>
+        </w:rPr>
+        <w:t>Jeder Besucher, der etwas bestellt, wird in der Tabelle „</w:t>
+      </w:r>
+      <w:proofErr w:type="spellStart"/>
+      <w:r>
+        <w:rPr>
+          <w:rFonts w:ascii="Arial" w:hAnsi="Arial"/>
+        </w:rPr>
+        <w:t>besucher</w:t>
+      </w:r>
+      <w:proofErr w:type="spellEnd"/>
+      <w:r>
+        <w:rPr>
+          <w:rFonts w:ascii="Arial" w:hAnsi="Arial"/>
+        </w:rPr>
+        <w:t>“ erfasst, die dazugehörigen Kommunikationsdaten in der Tabelle „</w:t>
+      </w:r>
+      <w:proofErr w:type="spellStart"/>
+      <w:r>
+        <w:rPr>
+          <w:rFonts w:ascii="Arial" w:hAnsi="Arial"/>
+        </w:rPr>
+        <w:t>besucher_kommunikation</w:t>
+      </w:r>
+      <w:proofErr w:type="spellEnd"/>
+      <w:r>
+        <w:rPr>
+          <w:rFonts w:ascii="Arial" w:hAnsi="Arial"/>
+        </w:rPr>
+        <w:t>“.</w:t>
+      </w:r>
+    </w:p>
+    <w:p>
+      <w:pPr>
+        <w:rPr>
+          <w:rFonts w:ascii="Arial" w:hAnsi="Arial"/>
+        </w:rPr>
+      </w:pPr>
+    </w:p>
+    <w:p>
+      <w:pPr>
+        <w:rPr>
+          <w:rFonts w:ascii="Arial" w:hAnsi="Arial"/>
+        </w:rPr>
+      </w:pPr>
+      <w:r>
+        <w:rPr>
+          <w:rFonts w:ascii="Arial" w:hAnsi="Arial"/>
+        </w:rPr>
+        <w:t>Die vom Besucher ausgefüllte Bestellung ist in der Tabelle „</w:t>
+      </w:r>
+      <w:proofErr w:type="spellStart"/>
+      <w:r>
+        <w:rPr>
+          <w:rFonts w:ascii="Arial" w:hAnsi="Arial"/>
+        </w:rPr>
+        <w:t>bestellung</w:t>
+      </w:r>
+      <w:proofErr w:type="spellEnd"/>
+      <w:r>
+        <w:rPr>
+          <w:rFonts w:ascii="Arial" w:hAnsi="Arial"/>
+        </w:rPr>
+        <w:t>“ abgebildet. Dabei werden die zur Bestellung gehörigen Bücher</w:t>
+      </w:r>
+      <w:r>
+        <w:rPr>
+          <w:rFonts w:ascii="Arial" w:hAnsi="Arial"/>
+        </w:rPr>
+        <w:t xml:space="preserve"> in der Tabelle „</w:t>
+      </w:r>
+      <w:proofErr w:type="spellStart"/>
+      <w:r>
+        <w:rPr>
+          <w:rFonts w:ascii="Arial" w:hAnsi="Arial"/>
+        </w:rPr>
+        <w:t>bestellung_hat_buch</w:t>
+      </w:r>
+      <w:proofErr w:type="spellEnd"/>
+      <w:r>
+        <w:rPr>
+          <w:rFonts w:ascii="Arial" w:hAnsi="Arial"/>
+        </w:rPr>
+        <w:t>“ abgespeichert.</w:t>
+      </w:r>
+    </w:p>
+    <w:p>
+      <w:pPr>
+        <w:rPr>
+          <w:rFonts w:ascii="Arial" w:hAnsi="Arial"/>
+        </w:rPr>
+      </w:pPr>
+    </w:p>
+    <w:p>
+      <w:pPr>
+        <w:rPr>
+          <w:rFonts w:ascii="Arial" w:hAnsi="Arial"/>
+        </w:rPr>
+      </w:pPr>
+      <w:r>
+        <w:rPr>
+          <w:noProof/>
+        </w:rPr>
+        <w:drawing>
+          <wp:inline distT="0" distB="0" distL="0" distR="0" wp14:anchorId="29DFD33D" wp14:editId="42D3F024">
+            <wp:extent cx="6120130" cy="4025900"/>
+            <wp:effectExtent l="0" t="0" r="0" b="0"/>
+            <wp:docPr id="3" name="Grafik 3"/>
+            <wp:cNvGraphicFramePr>
+              <a:graphicFrameLocks xmlns:a="http://schemas.openxmlformats.org/drawingml/2006/main" noChangeAspect="1"/>
+            </wp:cNvGraphicFramePr>
+            <a:graphic xmlns:a="http://schemas.openxmlformats.org/drawingml/2006/main">
+              <a:graphicData uri="http://schemas.openxmlformats.org/drawingml/2006/picture">
+                <pic:pic xmlns:pic="http://schemas.openxmlformats.org/drawingml/2006/picture">
+                  <pic:nvPicPr>
+                    <pic:cNvPr id="0" name="Picture 1"/>
+                    <pic:cNvPicPr>
+                      <a:picLocks noChangeAspect="1" noChangeArrowheads="1"/>
+                    </pic:cNvPicPr>
+                  </pic:nvPicPr>
+                  <pic:blipFill>
+                    <a:blip r:embed="rId10">
+                      <a:extLst>
+                        <a:ext uri="{28A0092B-C50C-407E-A947-70E740481C1C}">
+                          <a14:useLocalDpi xmlns:a14="http://schemas.microsoft.com/office/drawing/2010/main" val="0"/>
+                        </a:ext>
+                      </a:extLst>
+                    </a:blip>
+                    <a:srcRect/>
+                    <a:stretch>
+                      <a:fillRect/>
+                    </a:stretch>
+                  </pic:blipFill>
+                  <pic:spPr bwMode="auto">
+                    <a:xfrm>
+                      <a:off x="0" y="0"/>
+                      <a:ext cx="6120130" cy="4025900"/>
+                    </a:xfrm>
+                    <a:prstGeom prst="rect">
+                      <a:avLst/>
+                    </a:prstGeom>
+                    <a:noFill/>
+                    <a:ln>
+                      <a:noFill/>
+                    </a:ln>
+                  </pic:spPr>
+                </pic:pic>
+              </a:graphicData>
+            </a:graphic>
+          </wp:inline>
+        </w:drawing>
+      </w:r>
     </w:p>
     <w:sectPr>
+      <w:footerReference w:type="default" r:id="rId11"/>
       <w:pgSz w:w="11906" w:h="16838"/>
       <w:pgMar w:top="1134" w:right="1134" w:bottom="1134" w:left="1134" w:header="720" w:footer="720" w:gutter="0"/>
+      <w:pgNumType w:start="0"/>
       <w:cols w:space="720"/>
+      <w:titlePg/>
+      <w:docGrid w:linePitch="326"/>
     </w:sectPr>
   </w:body>
 </w:document>
@@ -1073,6 +2832,98 @@
 </w:endnotes>
 </file>
 
+<file path=word/footer1.xml><?xml version="1.0" encoding="utf-8"?>
+<w:ftr xmlns:wpc="http://schemas.microsoft.com/office/word/2010/wordprocessingCanvas" xmlns:cx="http://schemas.microsoft.com/office/drawing/2014/chartex" xmlns:cx1="http://schemas.microsoft.com/office/drawing/2015/9/8/chartex" xmlns:cx2="http://schemas.microsoft.com/office/drawing/2015/10/21/chartex" xmlns:cx3="http://schemas.microsoft.com/office/drawing/2016/5/9/chartex" xmlns:cx4="http://schemas.microsoft.com/office/drawing/2016/5/10/chartex" xmlns:cx5="http://schemas.microsoft.com/office/drawing/2016/5/11/chartex" xmlns:cx6="http://schemas.microsoft.com/office/drawing/2016/5/12/chartex" xmlns:cx7="http://schemas.microsoft.com/office/drawing/2016/5/13/chartex" xmlns:cx8="http://schemas.microsoft.com/office/drawing/2016/5/14/chartex" xmlns:mc="http://schemas.openxmlformats.org/markup-compatibility/2006" xmlns:aink="http://schemas.microsoft.com/office/drawing/2016/ink" xmlns:am3d="http://schemas.microsoft.com/office/drawing/2017/model3d" xmlns:o="urn:schemas-microsoft-com:office:office" xmlns:r="http://schemas.openxmlformats.org/officeDocument/2006/relationships" xmlns:m="http://schemas.openxmlformats.org/officeDocument/2006/math" xmlns:v="urn:schemas-microsoft-com:vml" xmlns:wp14="http://schemas.microsoft.com/office/word/2010/wordprocessingDrawing" xmlns:wp="http://schemas.openxmlformats.org/drawingml/2006/wordprocessingDrawing" xmlns:w10="urn:schemas-microsoft-com:office:word" xmlns:w="http://schemas.openxmlformats.org/wordprocessingml/2006/main" xmlns:w14="http://schemas.microsoft.com/office/word/2010/wordml" xmlns:w15="http://schemas.microsoft.com/office/word/2012/wordml" xmlns:w16cex="http://schemas.microsoft.com/office/word/2018/wordml/cex" xmlns:w16cid="http://schemas.microsoft.com/office/word/2016/wordml/cid" xmlns:w16="http://schemas.microsoft.com/office/word/2018/wordml" xmlns:w16sdtdh="http://schemas.microsoft.com/office/word/2020/wordml/sdtdatahash" xmlns:w16se="http://schemas.microsoft.com/office/word/2015/wordml/symex" xmlns:wpg="http://schemas.microsoft.com/office/word/2010/wordprocessingGroup" xmlns:wpi="http://schemas.microsoft.com/office/word/2010/wordprocessingInk" xmlns:wne="http://schemas.microsoft.com/office/word/2006/wordml" xmlns:wps="http://schemas.microsoft.com/office/word/2010/wordprocessingShape" mc:Ignorable="w14 w15 w16se w16cid w16 w16cex w16sdtdh wp14">
+  <w:p>
+    <w:pPr>
+      <w:pStyle w:val="Fuzeile"/>
+      <w:pBdr>
+        <w:top w:val="single" w:sz="4" w:space="1" w:color="auto"/>
+      </w:pBdr>
+      <w:rPr>
+        <w:rFonts w:ascii="Arial" w:hAnsi="Arial" w:cs="Arial"/>
+        <w:sz w:val="20"/>
+        <w:szCs w:val="20"/>
+      </w:rPr>
+    </w:pPr>
+    <w:r>
+      <w:rPr>
+        <w:rFonts w:ascii="Arial" w:hAnsi="Arial" w:cs="Arial"/>
+        <w:sz w:val="20"/>
+        <w:szCs w:val="20"/>
+      </w:rPr>
+      <w:t>BAVS (Buchausstellungs-Verwaltungs-Software)</w:t>
+    </w:r>
+    <w:r>
+      <w:rPr>
+        <w:rFonts w:ascii="Arial" w:hAnsi="Arial" w:cs="Arial"/>
+        <w:sz w:val="20"/>
+        <w:szCs w:val="20"/>
+      </w:rPr>
+      <w:tab/>
+    </w:r>
+    <w:r>
+      <w:rPr>
+        <w:rFonts w:ascii="Arial" w:hAnsi="Arial" w:cs="Arial"/>
+        <w:sz w:val="20"/>
+        <w:szCs w:val="20"/>
+      </w:rPr>
+      <w:tab/>
+      <w:t>S</w:t>
+    </w:r>
+    <w:r>
+      <w:rPr>
+        <w:rFonts w:ascii="Arial" w:hAnsi="Arial" w:cs="Arial"/>
+        <w:sz w:val="20"/>
+        <w:szCs w:val="20"/>
+      </w:rPr>
+      <w:t xml:space="preserve">eite </w:t>
+    </w:r>
+    <w:r>
+      <w:rPr>
+        <w:rFonts w:ascii="Arial" w:hAnsi="Arial" w:cs="Arial"/>
+        <w:sz w:val="20"/>
+        <w:szCs w:val="20"/>
+      </w:rPr>
+      <w:fldChar w:fldCharType="begin"/>
+    </w:r>
+    <w:r>
+      <w:rPr>
+        <w:rFonts w:ascii="Arial" w:hAnsi="Arial" w:cs="Arial"/>
+        <w:sz w:val="20"/>
+        <w:szCs w:val="20"/>
+      </w:rPr>
+      <w:instrText>PAGE   \* MERGEFORMAT</w:instrText>
+    </w:r>
+    <w:r>
+      <w:rPr>
+        <w:rFonts w:ascii="Arial" w:hAnsi="Arial" w:cs="Arial"/>
+        <w:sz w:val="20"/>
+        <w:szCs w:val="20"/>
+      </w:rPr>
+      <w:fldChar w:fldCharType="separate"/>
+    </w:r>
+    <w:r>
+      <w:rPr>
+        <w:rFonts w:ascii="Arial" w:hAnsi="Arial" w:cs="Arial"/>
+        <w:sz w:val="20"/>
+        <w:szCs w:val="20"/>
+        <w:lang w:val="de-DE"/>
+      </w:rPr>
+      <w:t>1</w:t>
+    </w:r>
+    <w:r>
+      <w:rPr>
+        <w:rFonts w:ascii="Arial" w:hAnsi="Arial" w:cs="Arial"/>
+        <w:sz w:val="20"/>
+        <w:szCs w:val="20"/>
+      </w:rPr>
+      <w:fldChar w:fldCharType="end"/>
+    </w:r>
+  </w:p>
+</w:ftr>
+</file>
+
 <file path=word/footnotes.xml><?xml version="1.0" encoding="utf-8"?>
 <w:footnotes xmlns:wpc="http://schemas.microsoft.com/office/word/2010/wordprocessingCanvas" xmlns:cx="http://schemas.microsoft.com/office/drawing/2014/chartex" xmlns:cx1="http://schemas.microsoft.com/office/drawing/2015/9/8/chartex" xmlns:cx2="http://schemas.microsoft.com/office/drawing/2015/10/21/chartex" xmlns:cx3="http://schemas.microsoft.com/office/drawing/2016/5/9/chartex" xmlns:cx4="http://schemas.microsoft.com/office/drawing/2016/5/10/chartex" xmlns:cx5="http://schemas.microsoft.com/office/drawing/2016/5/11/chartex" xmlns:cx6="http://schemas.microsoft.com/office/drawing/2016/5/12/chartex" xmlns:cx7="http://schemas.microsoft.com/office/drawing/2016/5/13/chartex" xmlns:cx8="http://schemas.microsoft.com/office/drawing/2016/5/14/chartex" xmlns:mc="http://schemas.openxmlformats.org/markup-compatibility/2006" xmlns:aink="http://schemas.microsoft.com/office/drawing/2016/ink" xmlns:am3d="http://schemas.microsoft.com/office/drawing/2017/model3d" xmlns:o="urn:schemas-microsoft-com:office:office" xmlns:r="http://schemas.openxmlformats.org/officeDocument/2006/relationships" xmlns:m="http://schemas.openxmlformats.org/officeDocument/2006/math" xmlns:v="urn:schemas-microsoft-com:vml" xmlns:wp14="http://schemas.microsoft.com/office/word/2010/wordprocessingDrawing" xmlns:wp="http://schemas.openxmlformats.org/drawingml/2006/wordprocessingDrawing" xmlns:w10="urn:schemas-microsoft-com:office:word" xmlns:w="http://schemas.openxmlformats.org/wordprocessingml/2006/main" xmlns:w14="http://schemas.microsoft.com/office/word/2010/wordml" xmlns:w15="http://schemas.microsoft.com/office/word/2012/wordml" xmlns:w16cex="http://schemas.microsoft.com/office/word/2018/wordml/cex" xmlns:w16cid="http://schemas.microsoft.com/office/word/2016/wordml/cid" xmlns:w16="http://schemas.microsoft.com/office/word/2018/wordml" xmlns:w16sdtdh="http://schemas.microsoft.com/office/word/2020/wordml/sdtdatahash" xmlns:w16se="http://schemas.microsoft.com/office/word/2015/wordml/symex" xmlns:wpg="http://schemas.microsoft.com/office/word/2010/wordprocessingGroup" xmlns:wpi="http://schemas.microsoft.com/office/word/2010/wordprocessingInk" xmlns:wne="http://schemas.microsoft.com/office/word/2006/wordml" xmlns:wps="http://schemas.microsoft.com/office/word/2010/wordprocessingShape" mc:Ignorable="w14 w15 w16se w16cid w16 w16cex w16sdtdh wp14">
   <w:footnote w:type="separator" w:id="-1">
@@ -1103,6 +2954,359 @@
     </w:p>
   </w:footnote>
 </w:footnotes>
+</file>
+
+<file path=word/numbering.xml><?xml version="1.0" encoding="utf-8"?>
+<w:numbering xmlns:wpc="http://schemas.microsoft.com/office/word/2010/wordprocessingCanvas" xmlns:cx="http://schemas.microsoft.com/office/drawing/2014/chartex" xmlns:cx1="http://schemas.microsoft.com/office/drawing/2015/9/8/chartex" xmlns:cx2="http://schemas.microsoft.com/office/drawing/2015/10/21/chartex" xmlns:cx3="http://schemas.microsoft.com/office/drawing/2016/5/9/chartex" xmlns:cx4="http://schemas.microsoft.com/office/drawing/2016/5/10/chartex" xmlns:cx5="http://schemas.microsoft.com/office/drawing/2016/5/11/chartex" xmlns:cx6="http://schemas.microsoft.com/office/drawing/2016/5/12/chartex" xmlns:cx7="http://schemas.microsoft.com/office/drawing/2016/5/13/chartex" xmlns:cx8="http://schemas.microsoft.com/office/drawing/2016/5/14/chartex" xmlns:mc="http://schemas.openxmlformats.org/markup-compatibility/2006" xmlns:aink="http://schemas.microsoft.com/office/drawing/2016/ink" xmlns:am3d="http://schemas.microsoft.com/office/drawing/2017/model3d" xmlns:o="urn:schemas-microsoft-com:office:office" xmlns:r="http://schemas.openxmlformats.org/officeDocument/2006/relationships" xmlns:m="http://schemas.openxmlformats.org/officeDocument/2006/math" xmlns:v="urn:schemas-microsoft-com:vml" xmlns:wp14="http://schemas.microsoft.com/office/word/2010/wordprocessingDrawing" xmlns:wp="http://schemas.openxmlformats.org/drawingml/2006/wordprocessingDrawing" xmlns:w10="urn:schemas-microsoft-com:office:word" xmlns:w="http://schemas.openxmlformats.org/wordprocessingml/2006/main" xmlns:w14="http://schemas.microsoft.com/office/word/2010/wordml" xmlns:w15="http://schemas.microsoft.com/office/word/2012/wordml" xmlns:w16cex="http://schemas.microsoft.com/office/word/2018/wordml/cex" xmlns:w16cid="http://schemas.microsoft.com/office/word/2016/wordml/cid" xmlns:w16="http://schemas.microsoft.com/office/word/2018/wordml" xmlns:w16sdtdh="http://schemas.microsoft.com/office/word/2020/wordml/sdtdatahash" xmlns:w16se="http://schemas.microsoft.com/office/word/2015/wordml/symex" xmlns:wpg="http://schemas.microsoft.com/office/word/2010/wordprocessingGroup" xmlns:wpi="http://schemas.microsoft.com/office/word/2010/wordprocessingInk" xmlns:wne="http://schemas.microsoft.com/office/word/2006/wordml" xmlns:wps="http://schemas.microsoft.com/office/word/2010/wordprocessingShape" mc:Ignorable="w14 w15 w16se w16cid w16 w16cex w16sdtdh wp14">
+  <w:abstractNum w:abstractNumId="0" w15:restartNumberingAfterBreak="0">
+    <w:nsid w:val="06AB0EB9"/>
+    <w:multiLevelType w:val="hybridMultilevel"/>
+    <w:tmpl w:val="33D0F842"/>
+    <w:lvl w:ilvl="0" w:tplc="5C0EE4B4">
+      <w:start w:val="4"/>
+      <w:numFmt w:val="bullet"/>
+      <w:lvlText w:val="-"/>
+      <w:lvlJc w:val="left"/>
+      <w:pPr>
+        <w:ind w:left="1065" w:hanging="360"/>
+      </w:pPr>
+      <w:rPr>
+        <w:rFonts w:ascii="Arial" w:eastAsia="NSimSun" w:hAnsi="Arial" w:cs="Arial" w:hint="default"/>
+      </w:rPr>
+    </w:lvl>
+    <w:lvl w:ilvl="1" w:tplc="0C070003">
+      <w:start w:val="1"/>
+      <w:numFmt w:val="bullet"/>
+      <w:lvlText w:val="o"/>
+      <w:lvlJc w:val="left"/>
+      <w:pPr>
+        <w:ind w:left="1785" w:hanging="360"/>
+      </w:pPr>
+      <w:rPr>
+        <w:rFonts w:ascii="Courier New" w:hAnsi="Courier New" w:cs="Courier New" w:hint="default"/>
+      </w:rPr>
+    </w:lvl>
+    <w:lvl w:ilvl="2" w:tplc="0C070005">
+      <w:start w:val="1"/>
+      <w:numFmt w:val="bullet"/>
+      <w:lvlText w:val=""/>
+      <w:lvlJc w:val="left"/>
+      <w:pPr>
+        <w:ind w:left="2505" w:hanging="360"/>
+      </w:pPr>
+      <w:rPr>
+        <w:rFonts w:ascii="Wingdings" w:hAnsi="Wingdings" w:hint="default"/>
+      </w:rPr>
+    </w:lvl>
+    <w:lvl w:ilvl="3" w:tplc="0C070001" w:tentative="1">
+      <w:start w:val="1"/>
+      <w:numFmt w:val="bullet"/>
+      <w:lvlText w:val=""/>
+      <w:lvlJc w:val="left"/>
+      <w:pPr>
+        <w:ind w:left="3225" w:hanging="360"/>
+      </w:pPr>
+      <w:rPr>
+        <w:rFonts w:ascii="Symbol" w:hAnsi="Symbol" w:hint="default"/>
+      </w:rPr>
+    </w:lvl>
+    <w:lvl w:ilvl="4" w:tplc="0C070003" w:tentative="1">
+      <w:start w:val="1"/>
+      <w:numFmt w:val="bullet"/>
+      <w:lvlText w:val="o"/>
+      <w:lvlJc w:val="left"/>
+      <w:pPr>
+        <w:ind w:left="3945" w:hanging="360"/>
+      </w:pPr>
+      <w:rPr>
+        <w:rFonts w:ascii="Courier New" w:hAnsi="Courier New" w:cs="Courier New" w:hint="default"/>
+      </w:rPr>
+    </w:lvl>
+    <w:lvl w:ilvl="5" w:tplc="0C070005" w:tentative="1">
+      <w:start w:val="1"/>
+      <w:numFmt w:val="bullet"/>
+      <w:lvlText w:val=""/>
+      <w:lvlJc w:val="left"/>
+      <w:pPr>
+        <w:ind w:left="4665" w:hanging="360"/>
+      </w:pPr>
+      <w:rPr>
+        <w:rFonts w:ascii="Wingdings" w:hAnsi="Wingdings" w:hint="default"/>
+      </w:rPr>
+    </w:lvl>
+    <w:lvl w:ilvl="6" w:tplc="0C070001" w:tentative="1">
+      <w:start w:val="1"/>
+      <w:numFmt w:val="bullet"/>
+      <w:lvlText w:val=""/>
+      <w:lvlJc w:val="left"/>
+      <w:pPr>
+        <w:ind w:left="5385" w:hanging="360"/>
+      </w:pPr>
+      <w:rPr>
+        <w:rFonts w:ascii="Symbol" w:hAnsi="Symbol" w:hint="default"/>
+      </w:rPr>
+    </w:lvl>
+    <w:lvl w:ilvl="7" w:tplc="0C070003" w:tentative="1">
+      <w:start w:val="1"/>
+      <w:numFmt w:val="bullet"/>
+      <w:lvlText w:val="o"/>
+      <w:lvlJc w:val="left"/>
+      <w:pPr>
+        <w:ind w:left="6105" w:hanging="360"/>
+      </w:pPr>
+      <w:rPr>
+        <w:rFonts w:ascii="Courier New" w:hAnsi="Courier New" w:cs="Courier New" w:hint="default"/>
+      </w:rPr>
+    </w:lvl>
+    <w:lvl w:ilvl="8" w:tplc="0C070005" w:tentative="1">
+      <w:start w:val="1"/>
+      <w:numFmt w:val="bullet"/>
+      <w:lvlText w:val=""/>
+      <w:lvlJc w:val="left"/>
+      <w:pPr>
+        <w:ind w:left="6825" w:hanging="360"/>
+      </w:pPr>
+      <w:rPr>
+        <w:rFonts w:ascii="Wingdings" w:hAnsi="Wingdings" w:hint="default"/>
+      </w:rPr>
+    </w:lvl>
+  </w:abstractNum>
+  <w:abstractNum w:abstractNumId="1" w15:restartNumberingAfterBreak="0">
+    <w:nsid w:val="0AD53568"/>
+    <w:multiLevelType w:val="hybridMultilevel"/>
+    <w:tmpl w:val="1A545B84"/>
+    <w:lvl w:ilvl="0" w:tplc="5C0EE4B4">
+      <w:start w:val="4"/>
+      <w:numFmt w:val="bullet"/>
+      <w:lvlText w:val="-"/>
+      <w:lvlJc w:val="left"/>
+      <w:pPr>
+        <w:ind w:left="720" w:hanging="360"/>
+      </w:pPr>
+      <w:rPr>
+        <w:rFonts w:ascii="Arial" w:eastAsia="NSimSun" w:hAnsi="Arial" w:cs="Arial" w:hint="default"/>
+      </w:rPr>
+    </w:lvl>
+    <w:lvl w:ilvl="1" w:tplc="0C070003" w:tentative="1">
+      <w:start w:val="1"/>
+      <w:numFmt w:val="bullet"/>
+      <w:lvlText w:val="o"/>
+      <w:lvlJc w:val="left"/>
+      <w:pPr>
+        <w:ind w:left="1440" w:hanging="360"/>
+      </w:pPr>
+      <w:rPr>
+        <w:rFonts w:ascii="Courier New" w:hAnsi="Courier New" w:cs="Courier New" w:hint="default"/>
+      </w:rPr>
+    </w:lvl>
+    <w:lvl w:ilvl="2" w:tplc="0C070005" w:tentative="1">
+      <w:start w:val="1"/>
+      <w:numFmt w:val="bullet"/>
+      <w:lvlText w:val=""/>
+      <w:lvlJc w:val="left"/>
+      <w:pPr>
+        <w:ind w:left="2160" w:hanging="360"/>
+      </w:pPr>
+      <w:rPr>
+        <w:rFonts w:ascii="Wingdings" w:hAnsi="Wingdings" w:hint="default"/>
+      </w:rPr>
+    </w:lvl>
+    <w:lvl w:ilvl="3" w:tplc="0C070001" w:tentative="1">
+      <w:start w:val="1"/>
+      <w:numFmt w:val="bullet"/>
+      <w:lvlText w:val=""/>
+      <w:lvlJc w:val="left"/>
+      <w:pPr>
+        <w:ind w:left="2880" w:hanging="360"/>
+      </w:pPr>
+      <w:rPr>
+        <w:rFonts w:ascii="Symbol" w:hAnsi="Symbol" w:hint="default"/>
+      </w:rPr>
+    </w:lvl>
+    <w:lvl w:ilvl="4" w:tplc="0C070003" w:tentative="1">
+      <w:start w:val="1"/>
+      <w:numFmt w:val="bullet"/>
+      <w:lvlText w:val="o"/>
+      <w:lvlJc w:val="left"/>
+      <w:pPr>
+        <w:ind w:left="3600" w:hanging="360"/>
+      </w:pPr>
+      <w:rPr>
+        <w:rFonts w:ascii="Courier New" w:hAnsi="Courier New" w:cs="Courier New" w:hint="default"/>
+      </w:rPr>
+    </w:lvl>
+    <w:lvl w:ilvl="5" w:tplc="0C070005" w:tentative="1">
+      <w:start w:val="1"/>
+      <w:numFmt w:val="bullet"/>
+      <w:lvlText w:val=""/>
+      <w:lvlJc w:val="left"/>
+      <w:pPr>
+        <w:ind w:left="4320" w:hanging="360"/>
+      </w:pPr>
+      <w:rPr>
+        <w:rFonts w:ascii="Wingdings" w:hAnsi="Wingdings" w:hint="default"/>
+      </w:rPr>
+    </w:lvl>
+    <w:lvl w:ilvl="6" w:tplc="0C070001" w:tentative="1">
+      <w:start w:val="1"/>
+      <w:numFmt w:val="bullet"/>
+      <w:lvlText w:val=""/>
+      <w:lvlJc w:val="left"/>
+      <w:pPr>
+        <w:ind w:left="5040" w:hanging="360"/>
+      </w:pPr>
+      <w:rPr>
+        <w:rFonts w:ascii="Symbol" w:hAnsi="Symbol" w:hint="default"/>
+      </w:rPr>
+    </w:lvl>
+    <w:lvl w:ilvl="7" w:tplc="0C070003" w:tentative="1">
+      <w:start w:val="1"/>
+      <w:numFmt w:val="bullet"/>
+      <w:lvlText w:val="o"/>
+      <w:lvlJc w:val="left"/>
+      <w:pPr>
+        <w:ind w:left="5760" w:hanging="360"/>
+      </w:pPr>
+      <w:rPr>
+        <w:rFonts w:ascii="Courier New" w:hAnsi="Courier New" w:cs="Courier New" w:hint="default"/>
+      </w:rPr>
+    </w:lvl>
+    <w:lvl w:ilvl="8" w:tplc="0C070005" w:tentative="1">
+      <w:start w:val="1"/>
+      <w:numFmt w:val="bullet"/>
+      <w:lvlText w:val=""/>
+      <w:lvlJc w:val="left"/>
+      <w:pPr>
+        <w:ind w:left="6480" w:hanging="360"/>
+      </w:pPr>
+      <w:rPr>
+        <w:rFonts w:ascii="Wingdings" w:hAnsi="Wingdings" w:hint="default"/>
+      </w:rPr>
+    </w:lvl>
+  </w:abstractNum>
+  <w:abstractNum w:abstractNumId="2" w15:restartNumberingAfterBreak="0">
+    <w:nsid w:val="62164462"/>
+    <w:multiLevelType w:val="hybridMultilevel"/>
+    <w:tmpl w:val="508EB866"/>
+    <w:lvl w:ilvl="0" w:tplc="5C0EE4B4">
+      <w:start w:val="4"/>
+      <w:numFmt w:val="bullet"/>
+      <w:lvlText w:val="-"/>
+      <w:lvlJc w:val="left"/>
+      <w:pPr>
+        <w:ind w:left="720" w:hanging="360"/>
+      </w:pPr>
+      <w:rPr>
+        <w:rFonts w:ascii="Arial" w:eastAsia="NSimSun" w:hAnsi="Arial" w:cs="Arial" w:hint="default"/>
+      </w:rPr>
+    </w:lvl>
+    <w:lvl w:ilvl="1" w:tplc="0C070003" w:tentative="1">
+      <w:start w:val="1"/>
+      <w:numFmt w:val="bullet"/>
+      <w:lvlText w:val="o"/>
+      <w:lvlJc w:val="left"/>
+      <w:pPr>
+        <w:ind w:left="1440" w:hanging="360"/>
+      </w:pPr>
+      <w:rPr>
+        <w:rFonts w:ascii="Courier New" w:hAnsi="Courier New" w:cs="Courier New" w:hint="default"/>
+      </w:rPr>
+    </w:lvl>
+    <w:lvl w:ilvl="2" w:tplc="0C070005" w:tentative="1">
+      <w:start w:val="1"/>
+      <w:numFmt w:val="bullet"/>
+      <w:lvlText w:val=""/>
+      <w:lvlJc w:val="left"/>
+      <w:pPr>
+        <w:ind w:left="2160" w:hanging="360"/>
+      </w:pPr>
+      <w:rPr>
+        <w:rFonts w:ascii="Wingdings" w:hAnsi="Wingdings" w:hint="default"/>
+      </w:rPr>
+    </w:lvl>
+    <w:lvl w:ilvl="3" w:tplc="0C070001" w:tentative="1">
+      <w:start w:val="1"/>
+      <w:numFmt w:val="bullet"/>
+      <w:lvlText w:val=""/>
+      <w:lvlJc w:val="left"/>
+      <w:pPr>
+        <w:ind w:left="2880" w:hanging="360"/>
+      </w:pPr>
+      <w:rPr>
+        <w:rFonts w:ascii="Symbol" w:hAnsi="Symbol" w:hint="default"/>
+      </w:rPr>
+    </w:lvl>
+    <w:lvl w:ilvl="4" w:tplc="0C070003" w:tentative="1">
+      <w:start w:val="1"/>
+      <w:numFmt w:val="bullet"/>
+      <w:lvlText w:val="o"/>
+      <w:lvlJc w:val="left"/>
+      <w:pPr>
+        <w:ind w:left="3600" w:hanging="360"/>
+      </w:pPr>
+      <w:rPr>
+        <w:rFonts w:ascii="Courier New" w:hAnsi="Courier New" w:cs="Courier New" w:hint="default"/>
+      </w:rPr>
+    </w:lvl>
+    <w:lvl w:ilvl="5" w:tplc="0C070005" w:tentative="1">
+      <w:start w:val="1"/>
+      <w:numFmt w:val="bullet"/>
+      <w:lvlText w:val=""/>
+      <w:lvlJc w:val="left"/>
+      <w:pPr>
+        <w:ind w:left="4320" w:hanging="360"/>
+      </w:pPr>
+      <w:rPr>
+        <w:rFonts w:ascii="Wingdings" w:hAnsi="Wingdings" w:hint="default"/>
+      </w:rPr>
+    </w:lvl>
+    <w:lvl w:ilvl="6" w:tplc="0C070001" w:tentative="1">
+      <w:start w:val="1"/>
+      <w:numFmt w:val="bullet"/>
+      <w:lvlText w:val=""/>
+      <w:lvlJc w:val="left"/>
+      <w:pPr>
+        <w:ind w:left="5040" w:hanging="360"/>
+      </w:pPr>
+      <w:rPr>
+        <w:rFonts w:ascii="Symbol" w:hAnsi="Symbol" w:hint="default"/>
+      </w:rPr>
+    </w:lvl>
+    <w:lvl w:ilvl="7" w:tplc="0C070003" w:tentative="1">
+      <w:start w:val="1"/>
+      <w:numFmt w:val="bullet"/>
+      <w:lvlText w:val="o"/>
+      <w:lvlJc w:val="left"/>
+      <w:pPr>
+        <w:ind w:left="5760" w:hanging="360"/>
+      </w:pPr>
+      <w:rPr>
+        <w:rFonts w:ascii="Courier New" w:hAnsi="Courier New" w:cs="Courier New" w:hint="default"/>
+      </w:rPr>
+    </w:lvl>
+    <w:lvl w:ilvl="8" w:tplc="0C070005" w:tentative="1">
+      <w:start w:val="1"/>
+      <w:numFmt w:val="bullet"/>
+      <w:lvlText w:val=""/>
+      <w:lvlJc w:val="left"/>
+      <w:pPr>
+        <w:ind w:left="6480" w:hanging="360"/>
+      </w:pPr>
+      <w:rPr>
+        <w:rFonts w:ascii="Wingdings" w:hAnsi="Wingdings" w:hint="default"/>
+      </w:rPr>
+    </w:lvl>
+  </w:abstractNum>
+  <w:num w:numId="1">
+    <w:abstractNumId w:val="0"/>
+  </w:num>
+  <w:num w:numId="2">
+    <w:abstractNumId w:val="2"/>
+  </w:num>
+  <w:num w:numId="3">
+    <w:abstractNumId w:val="1"/>
+  </w:num>
+</w:numbering>
 </file>
 
 <file path=word/styles.xml><?xml version="1.0" encoding="utf-8"?>
@@ -1507,6 +3711,48 @@
     <w:name w:val="Normal"/>
     <w:qFormat/>
   </w:style>
+  <w:style w:type="paragraph" w:styleId="berschrift1">
+    <w:name w:val="heading 1"/>
+    <w:basedOn w:val="Standard"/>
+    <w:next w:val="Standard"/>
+    <w:link w:val="berschrift1Zchn"/>
+    <w:uiPriority w:val="9"/>
+    <w:qFormat/>
+    <w:rsid w:val="0091579D"/>
+    <w:pPr>
+      <w:keepNext/>
+      <w:keepLines/>
+      <w:spacing w:before="240"/>
+      <w:outlineLvl w:val="0"/>
+    </w:pPr>
+    <w:rPr>
+      <w:rFonts w:ascii="Arial" w:eastAsiaTheme="majorEastAsia" w:hAnsi="Arial" w:cs="Mangal"/>
+      <w:b/>
+      <w:sz w:val="32"/>
+      <w:szCs w:val="29"/>
+    </w:rPr>
+  </w:style>
+  <w:style w:type="paragraph" w:styleId="berschrift2">
+    <w:name w:val="heading 2"/>
+    <w:basedOn w:val="Standard"/>
+    <w:next w:val="Standard"/>
+    <w:link w:val="berschrift2Zchn"/>
+    <w:uiPriority w:val="9"/>
+    <w:unhideWhenUsed/>
+    <w:qFormat/>
+    <w:rsid w:val="0091579D"/>
+    <w:pPr>
+      <w:keepNext/>
+      <w:keepLines/>
+      <w:spacing w:before="40"/>
+      <w:outlineLvl w:val="1"/>
+    </w:pPr>
+    <w:rPr>
+      <w:rFonts w:ascii="Arial" w:eastAsiaTheme="majorEastAsia" w:hAnsi="Arial" w:cs="Mangal"/>
+      <w:sz w:val="28"/>
+      <w:szCs w:val="23"/>
+    </w:rPr>
+  </w:style>
   <w:style w:type="character" w:default="1" w:styleId="Absatz-Standardschriftart">
     <w:name w:val="Default Paragraph Font"/>
     <w:uiPriority w:val="1"/>
@@ -1585,6 +3831,172 @@
       <w:widowControl w:val="0"/>
       <w:suppressLineNumbers/>
     </w:pPr>
+  </w:style>
+  <w:style w:type="paragraph" w:styleId="Kopfzeile">
+    <w:name w:val="header"/>
+    <w:basedOn w:val="Standard"/>
+    <w:link w:val="KopfzeileZchn"/>
+    <w:uiPriority w:val="99"/>
+    <w:unhideWhenUsed/>
+    <w:rsid w:val="00A55F3E"/>
+    <w:pPr>
+      <w:tabs>
+        <w:tab w:val="center" w:pos="4536"/>
+        <w:tab w:val="right" w:pos="9072"/>
+      </w:tabs>
+    </w:pPr>
+    <w:rPr>
+      <w:rFonts w:cs="Mangal"/>
+      <w:szCs w:val="21"/>
+    </w:rPr>
+  </w:style>
+  <w:style w:type="character" w:customStyle="1" w:styleId="KopfzeileZchn">
+    <w:name w:val="Kopfzeile Zchn"/>
+    <w:basedOn w:val="Absatz-Standardschriftart"/>
+    <w:link w:val="Kopfzeile"/>
+    <w:uiPriority w:val="99"/>
+    <w:rsid w:val="00A55F3E"/>
+    <w:rPr>
+      <w:rFonts w:cs="Mangal"/>
+      <w:szCs w:val="21"/>
+    </w:rPr>
+  </w:style>
+  <w:style w:type="paragraph" w:styleId="Fuzeile">
+    <w:name w:val="footer"/>
+    <w:basedOn w:val="Standard"/>
+    <w:link w:val="FuzeileZchn"/>
+    <w:uiPriority w:val="99"/>
+    <w:unhideWhenUsed/>
+    <w:rsid w:val="00A55F3E"/>
+    <w:pPr>
+      <w:tabs>
+        <w:tab w:val="center" w:pos="4536"/>
+        <w:tab w:val="right" w:pos="9072"/>
+      </w:tabs>
+    </w:pPr>
+    <w:rPr>
+      <w:rFonts w:cs="Mangal"/>
+      <w:szCs w:val="21"/>
+    </w:rPr>
+  </w:style>
+  <w:style w:type="character" w:customStyle="1" w:styleId="FuzeileZchn">
+    <w:name w:val="Fußzeile Zchn"/>
+    <w:basedOn w:val="Absatz-Standardschriftart"/>
+    <w:link w:val="Fuzeile"/>
+    <w:uiPriority w:val="99"/>
+    <w:rsid w:val="00A55F3E"/>
+    <w:rPr>
+      <w:rFonts w:cs="Mangal"/>
+      <w:szCs w:val="21"/>
+    </w:rPr>
+  </w:style>
+  <w:style w:type="character" w:customStyle="1" w:styleId="berschrift1Zchn">
+    <w:name w:val="Überschrift 1 Zchn"/>
+    <w:basedOn w:val="Absatz-Standardschriftart"/>
+    <w:link w:val="berschrift1"/>
+    <w:uiPriority w:val="9"/>
+    <w:rsid w:val="0091579D"/>
+    <w:rPr>
+      <w:rFonts w:ascii="Arial" w:eastAsiaTheme="majorEastAsia" w:hAnsi="Arial" w:cs="Mangal"/>
+      <w:b/>
+      <w:sz w:val="32"/>
+      <w:szCs w:val="29"/>
+    </w:rPr>
+  </w:style>
+  <w:style w:type="character" w:customStyle="1" w:styleId="berschrift2Zchn">
+    <w:name w:val="Überschrift 2 Zchn"/>
+    <w:basedOn w:val="Absatz-Standardschriftart"/>
+    <w:link w:val="berschrift2"/>
+    <w:uiPriority w:val="9"/>
+    <w:rsid w:val="0091579D"/>
+    <w:rPr>
+      <w:rFonts w:ascii="Arial" w:eastAsiaTheme="majorEastAsia" w:hAnsi="Arial" w:cs="Mangal"/>
+      <w:sz w:val="28"/>
+      <w:szCs w:val="23"/>
+    </w:rPr>
+  </w:style>
+  <w:style w:type="paragraph" w:styleId="Listenabsatz">
+    <w:name w:val="List Paragraph"/>
+    <w:basedOn w:val="Standard"/>
+    <w:uiPriority w:val="34"/>
+    <w:qFormat/>
+    <w:rsid w:val="00975EA2"/>
+    <w:pPr>
+      <w:ind w:left="720"/>
+      <w:contextualSpacing/>
+    </w:pPr>
+    <w:rPr>
+      <w:rFonts w:cs="Mangal"/>
+      <w:szCs w:val="21"/>
+    </w:rPr>
+  </w:style>
+  <w:style w:type="paragraph" w:styleId="Inhaltsverzeichnisberschrift">
+    <w:name w:val="TOC Heading"/>
+    <w:basedOn w:val="berschrift1"/>
+    <w:next w:val="Standard"/>
+    <w:uiPriority w:val="39"/>
+    <w:unhideWhenUsed/>
+    <w:qFormat/>
+    <w:rsid w:val="00F1670C"/>
+    <w:pPr>
+      <w:suppressAutoHyphens w:val="0"/>
+      <w:autoSpaceDN/>
+      <w:spacing w:line="259" w:lineRule="auto"/>
+      <w:textAlignment w:val="auto"/>
+      <w:outlineLvl w:val="9"/>
+    </w:pPr>
+    <w:rPr>
+      <w:rFonts w:asciiTheme="majorHAnsi" w:hAnsiTheme="majorHAnsi" w:cstheme="majorBidi"/>
+      <w:b w:val="0"/>
+      <w:color w:val="2F5496" w:themeColor="accent1" w:themeShade="BF"/>
+      <w:kern w:val="0"/>
+      <w:szCs w:val="32"/>
+      <w:lang w:eastAsia="de-AT" w:bidi="ar-SA"/>
+    </w:rPr>
+  </w:style>
+  <w:style w:type="paragraph" w:styleId="Verzeichnis1">
+    <w:name w:val="toc 1"/>
+    <w:basedOn w:val="Standard"/>
+    <w:next w:val="Standard"/>
+    <w:autoRedefine/>
+    <w:uiPriority w:val="39"/>
+    <w:unhideWhenUsed/>
+    <w:rsid w:val="00F1670C"/>
+    <w:pPr>
+      <w:spacing w:after="100"/>
+    </w:pPr>
+    <w:rPr>
+      <w:rFonts w:cs="Mangal"/>
+      <w:szCs w:val="21"/>
+    </w:rPr>
+  </w:style>
+  <w:style w:type="paragraph" w:styleId="Verzeichnis2">
+    <w:name w:val="toc 2"/>
+    <w:basedOn w:val="Standard"/>
+    <w:next w:val="Standard"/>
+    <w:autoRedefine/>
+    <w:uiPriority w:val="39"/>
+    <w:unhideWhenUsed/>
+    <w:rsid w:val="00F1670C"/>
+    <w:pPr>
+      <w:spacing w:after="100"/>
+      <w:ind w:left="240"/>
+    </w:pPr>
+    <w:rPr>
+      <w:rFonts w:cs="Mangal"/>
+      <w:szCs w:val="21"/>
+    </w:rPr>
+  </w:style>
+  <w:style w:type="character" w:styleId="Hyperlink">
+    <w:name w:val="Hyperlink"/>
+    <w:basedOn w:val="Absatz-Standardschriftart"/>
+    <w:uiPriority w:val="99"/>
+    <w:unhideWhenUsed/>
+    <w:rsid w:val="00F1670C"/>
+    <w:rPr>
+      <w:color w:val="0563C1" w:themeColor="hyperlink"/>
+      <w:u w:val="single"/>
+    </w:rPr>
   </w:style>
 </w:styles>
 </file>
@@ -1882,4 +4294,16 @@
     </a:ext>
   </a:extLst>
 </a:theme>
+</file>
+
+<file path=customXml/item1.xml><?xml version="1.0" encoding="utf-8"?>
+<b:Sources xmlns:b="http://schemas.openxmlformats.org/officeDocument/2006/bibliography" xmlns="http://schemas.openxmlformats.org/officeDocument/2006/bibliography" SelectedStyle="\APASixthEditionOfficeOnline.xsl" StyleName="APA" Version="6"/>
+</file>
+
+<file path=customXml/itemProps1.xml><?xml version="1.0" encoding="utf-8"?>
+<ds:datastoreItem xmlns:ds="http://schemas.openxmlformats.org/officeDocument/2006/customXml" ds:itemID="{8C83B813-AFAB-4233-81C7-C55F18D7E7B2}">
+  <ds:schemaRefs>
+    <ds:schemaRef ds:uri="http://schemas.openxmlformats.org/officeDocument/2006/bibliography"/>
+  </ds:schemaRefs>
+</ds:datastoreItem>
 </file>
</xml_diff>